<commit_message>
pdf added - H2 fehlt noch
</commit_message>
<xml_diff>
--- a/Silas_Analysis.docx
+++ b/Silas_Analysis.docx
@@ -67,6 +67,26 @@
     </w:p>
     <w:p>
       <w:pPr>
+        <w:pStyle w:val="SourceCode"/>
+      </w:pPr>
+      <w:r>
+        <w:rPr>
+          <w:rStyle w:val="VerbatimChar"/>
+        </w:rPr>
+        <w:t xml:space="preserve">## [1] "Montag"     "Dienstag"   "Mittwoch"   "Donnerstag" "Freitag"   </w:t>
+      </w:r>
+      <w:r>
+        <w:br/>
+      </w:r>
+      <w:r>
+        <w:rPr>
+          <w:rStyle w:val="VerbatimChar"/>
+        </w:rPr>
+        <w:t xml:space="preserve">## [6] "Samstag"    "Sonntag"</w:t>
+      </w:r>
+    </w:p>
+    <w:p>
+      <w:pPr>
         <w:pStyle w:val="Heading3"/>
       </w:pPr>
       <w:bookmarkStart w:id="21" w:name="deskreptive-statistik"/>
@@ -146,7 +166,7 @@
         <w:rPr>
           <w:rStyle w:val="VerbatimChar"/>
         </w:rPr>
-        <w:t xml:space="preserve">##    N                      8652     8652    8652   </w:t>
+        <w:t xml:space="preserve">##    N                      7224     7224    7224   </w:t>
       </w:r>
       <w:r>
         <w:br/>
@@ -164,25 +184,25 @@
         <w:rPr>
           <w:rStyle w:val="VerbatimChar"/>
         </w:rPr>
-        <w:t xml:space="preserve">##    Mean                    405                    </w:t>
-      </w:r>
-      <w:r>
-        <w:br/>
-      </w:r>
-      <w:r>
-        <w:rPr>
-          <w:rStyle w:val="VerbatimChar"/>
-        </w:rPr>
-        <w:t xml:space="preserve">##    Median                  248                    </w:t>
-      </w:r>
-      <w:r>
-        <w:br/>
-      </w:r>
-      <w:r>
-        <w:rPr>
-          <w:rStyle w:val="VerbatimChar"/>
-        </w:rPr>
-        <w:t xml:space="preserve">##    Standard deviation      380                    </w:t>
+        <w:t xml:space="preserve">##    Mean                    395                    </w:t>
+      </w:r>
+      <w:r>
+        <w:br/>
+      </w:r>
+      <w:r>
+        <w:rPr>
+          <w:rStyle w:val="VerbatimChar"/>
+        </w:rPr>
+        <w:t xml:space="preserve">##    Median                  241                    </w:t>
+      </w:r>
+      <w:r>
+        <w:br/>
+      </w:r>
+      <w:r>
+        <w:rPr>
+          <w:rStyle w:val="VerbatimChar"/>
+        </w:rPr>
+        <w:t xml:space="preserve">##    Standard deviation      364                    </w:t>
       </w:r>
       <w:r>
         <w:br/>
@@ -290,61 +310,61 @@
         <w:rPr>
           <w:rStyle w:val="VerbatimChar"/>
         </w:rPr>
-        <w:t xml:space="preserve">##    Dienstag        1043          12.1            12.1   </w:t>
-      </w:r>
-      <w:r>
-        <w:br/>
-      </w:r>
-      <w:r>
-        <w:rPr>
-          <w:rStyle w:val="VerbatimChar"/>
-        </w:rPr>
-        <w:t xml:space="preserve">##    Donnerstag      1358          15.7            27.8   </w:t>
-      </w:r>
-      <w:r>
-        <w:br/>
-      </w:r>
-      <w:r>
-        <w:rPr>
-          <w:rStyle w:val="VerbatimChar"/>
-        </w:rPr>
-        <w:t xml:space="preserve">##    Freitag         1176          13.6            41.3   </w:t>
-      </w:r>
-      <w:r>
-        <w:br/>
-      </w:r>
-      <w:r>
-        <w:rPr>
-          <w:rStyle w:val="VerbatimChar"/>
-        </w:rPr>
-        <w:t xml:space="preserve">##    Mittwoch        1225          14.2            55.5   </w:t>
-      </w:r>
-      <w:r>
-        <w:br/>
-      </w:r>
-      <w:r>
-        <w:rPr>
-          <w:rStyle w:val="VerbatimChar"/>
-        </w:rPr>
-        <w:t xml:space="preserve">##    Montag          1351          15.6            71.1   </w:t>
-      </w:r>
-      <w:r>
-        <w:br/>
-      </w:r>
-      <w:r>
-        <w:rPr>
-          <w:rStyle w:val="VerbatimChar"/>
-        </w:rPr>
-        <w:t xml:space="preserve">##    Samstag         1113          12.9            84.0   </w:t>
-      </w:r>
-      <w:r>
-        <w:br/>
-      </w:r>
-      <w:r>
-        <w:rPr>
-          <w:rStyle w:val="VerbatimChar"/>
-        </w:rPr>
-        <w:t xml:space="preserve">##    Sonntag         1386          16.0           100.0   </w:t>
+        <w:t xml:space="preserve">##    Montag          1008          14.0            14.0   </w:t>
+      </w:r>
+      <w:r>
+        <w:br/>
+      </w:r>
+      <w:r>
+        <w:rPr>
+          <w:rStyle w:val="VerbatimChar"/>
+        </w:rPr>
+        <w:t xml:space="preserve">##    Dienstag        1008          14.0            27.9   </w:t>
+      </w:r>
+      <w:r>
+        <w:br/>
+      </w:r>
+      <w:r>
+        <w:rPr>
+          <w:rStyle w:val="VerbatimChar"/>
+        </w:rPr>
+        <w:t xml:space="preserve">##    Mittwoch        1008          14.0            41.9   </w:t>
+      </w:r>
+      <w:r>
+        <w:br/>
+      </w:r>
+      <w:r>
+        <w:rPr>
+          <w:rStyle w:val="VerbatimChar"/>
+        </w:rPr>
+        <w:t xml:space="preserve">##    Donnerstag      1050          14.5            56.4   </w:t>
+      </w:r>
+      <w:r>
+        <w:br/>
+      </w:r>
+      <w:r>
+        <w:rPr>
+          <w:rStyle w:val="VerbatimChar"/>
+        </w:rPr>
+        <w:t xml:space="preserve">##    Freitag         1050          14.5            70.9   </w:t>
+      </w:r>
+      <w:r>
+        <w:br/>
+      </w:r>
+      <w:r>
+        <w:rPr>
+          <w:rStyle w:val="VerbatimChar"/>
+        </w:rPr>
+        <w:t xml:space="preserve">##    Samstag         1050          14.5            85.5   </w:t>
+      </w:r>
+      <w:r>
+        <w:br/>
+      </w:r>
+      <w:r>
+        <w:rPr>
+          <w:rStyle w:val="VerbatimChar"/>
+        </w:rPr>
+        <w:t xml:space="preserve">##    Sonntag         1050          14.5           100.0   </w:t>
       </w:r>
       <w:r>
         <w:br/>
@@ -416,25 +436,25 @@
         <w:rPr>
           <w:rStyle w:val="VerbatimChar"/>
         </w:rPr>
-        <w:t xml:space="preserve">##    0           3164          36.6            36.6   </w:t>
-      </w:r>
-      <w:r>
-        <w:br/>
-      </w:r>
-      <w:r>
-        <w:rPr>
-          <w:rStyle w:val="VerbatimChar"/>
-        </w:rPr>
-        <w:t xml:space="preserve">##    1           2709          31.3            67.9   </w:t>
-      </w:r>
-      <w:r>
-        <w:br/>
-      </w:r>
-      <w:r>
-        <w:rPr>
-          <w:rStyle w:val="VerbatimChar"/>
-        </w:rPr>
-        <w:t xml:space="preserve">##    2           2779          32.1           100.0   </w:t>
+        <w:t xml:space="preserve">##    0           2408          33.3            33.3   </w:t>
+      </w:r>
+      <w:r>
+        <w:br/>
+      </w:r>
+      <w:r>
+        <w:rPr>
+          <w:rStyle w:val="VerbatimChar"/>
+        </w:rPr>
+        <w:t xml:space="preserve">##    1           2408          33.3            66.7   </w:t>
+      </w:r>
+      <w:r>
+        <w:br/>
+      </w:r>
+      <w:r>
+        <w:rPr>
+          <w:rStyle w:val="VerbatimChar"/>
+        </w:rPr>
+        <w:t xml:space="preserve">##    2           2408          33.3           100.0   </w:t>
       </w:r>
       <w:r>
         <w:br/>
@@ -584,25 +604,25 @@
         <w:rPr>
           <w:rStyle w:val="VerbatimChar"/>
         </w:rPr>
-        <w:t xml:space="preserve">##    Datum               2100920       6         350153    2.4252    0.024    0.002   </w:t>
-      </w:r>
-      <w:r>
-        <w:br/>
-      </w:r>
-      <w:r>
-        <w:rPr>
-          <w:rStyle w:val="VerbatimChar"/>
-        </w:rPr>
-        <w:t xml:space="preserve">##    Zeit                  21751       2          10876    0.0753    0.927    0.000   </w:t>
-      </w:r>
-      <w:r>
-        <w:br/>
-      </w:r>
-      <w:r>
-        <w:rPr>
-          <w:rStyle w:val="VerbatimChar"/>
-        </w:rPr>
-        <w:t xml:space="preserve">##    Residuals           1.25e+9    8643         144379                               </w:t>
+        <w:t xml:space="preserve">##    Datum                478813       6          79802    0.6011    0.730    0.000   </w:t>
+      </w:r>
+      <w:r>
+        <w:br/>
+      </w:r>
+      <w:r>
+        <w:rPr>
+          <w:rStyle w:val="VerbatimChar"/>
+        </w:rPr>
+        <w:t xml:space="preserve">##    Zeit                  11357       2           5678    0.0428    0.958    0.000   </w:t>
+      </w:r>
+      <w:r>
+        <w:br/>
+      </w:r>
+      <w:r>
+        <w:rPr>
+          <w:rStyle w:val="VerbatimChar"/>
+        </w:rPr>
+        <w:t xml:space="preserve">##    Residuals           9.58e+8    7215         132767                               </w:t>
       </w:r>
       <w:r>
         <w:br/>
@@ -710,187 +730,187 @@
         <w:rPr>
           <w:rStyle w:val="VerbatimChar"/>
         </w:rPr>
-        <w:t xml:space="preserve">##    0       Dienstag       392    13.0      366      417   </w:t>
-      </w:r>
-      <w:r>
-        <w:br/>
-      </w:r>
-      <w:r>
-        <w:rPr>
-          <w:rStyle w:val="VerbatimChar"/>
-        </w:rPr>
-        <w:t xml:space="preserve">##            Donnerstag     401    11.5      379      424   </w:t>
-      </w:r>
-      <w:r>
-        <w:br/>
-      </w:r>
-      <w:r>
-        <w:rPr>
-          <w:rStyle w:val="VerbatimChar"/>
-        </w:rPr>
-        <w:t xml:space="preserve">##            Freitag        413    12.2      390      437   </w:t>
-      </w:r>
-      <w:r>
-        <w:br/>
-      </w:r>
-      <w:r>
-        <w:rPr>
-          <w:rStyle w:val="VerbatimChar"/>
-        </w:rPr>
-        <w:t xml:space="preserve">##            Mittwoch       394    12.0      370      417   </w:t>
-      </w:r>
-      <w:r>
-        <w:br/>
-      </w:r>
-      <w:r>
-        <w:rPr>
-          <w:rStyle w:val="VerbatimChar"/>
-        </w:rPr>
-        <w:t xml:space="preserve">##            Montag         391    11.8      368      414   </w:t>
-      </w:r>
-      <w:r>
-        <w:br/>
-      </w:r>
-      <w:r>
-        <w:rPr>
-          <w:rStyle w:val="VerbatimChar"/>
-        </w:rPr>
-        <w:t xml:space="preserve">##            Samstag        419    12.8      394      445   </w:t>
-      </w:r>
-      <w:r>
-        <w:br/>
-      </w:r>
-      <w:r>
-        <w:rPr>
-          <w:rStyle w:val="VerbatimChar"/>
-        </w:rPr>
-        <w:t xml:space="preserve">##            Sonntag        434    11.6      412      457   </w:t>
-      </w:r>
-      <w:r>
-        <w:br/>
-      </w:r>
-      <w:r>
-        <w:rPr>
-          <w:rStyle w:val="VerbatimChar"/>
-        </w:rPr>
-        <w:t xml:space="preserve">##    1       Dienstag       390    13.2      364      415   </w:t>
-      </w:r>
-      <w:r>
-        <w:br/>
-      </w:r>
-      <w:r>
-        <w:rPr>
-          <w:rStyle w:val="VerbatimChar"/>
-        </w:rPr>
-        <w:t xml:space="preserve">##            Donnerstag     399    11.8      376      422   </w:t>
-      </w:r>
-      <w:r>
-        <w:br/>
-      </w:r>
-      <w:r>
-        <w:rPr>
-          <w:rStyle w:val="VerbatimChar"/>
-        </w:rPr>
-        <w:t xml:space="preserve">##            Freitag        411    12.7      386      436   </w:t>
-      </w:r>
-      <w:r>
-        <w:br/>
-      </w:r>
-      <w:r>
-        <w:rPr>
-          <w:rStyle w:val="VerbatimChar"/>
-        </w:rPr>
-        <w:t xml:space="preserve">##            Mittwoch       391    12.6      367      416   </w:t>
-      </w:r>
-      <w:r>
-        <w:br/>
-      </w:r>
-      <w:r>
-        <w:rPr>
-          <w:rStyle w:val="VerbatimChar"/>
-        </w:rPr>
-        <w:t xml:space="preserve">##            Montag         389    12.2      365      413   </w:t>
-      </w:r>
-      <w:r>
-        <w:br/>
-      </w:r>
-      <w:r>
-        <w:rPr>
-          <w:rStyle w:val="VerbatimChar"/>
-        </w:rPr>
-        <w:t xml:space="preserve">##            Samstag        417    12.8      392      442   </w:t>
-      </w:r>
-      <w:r>
-        <w:br/>
-      </w:r>
-      <w:r>
-        <w:rPr>
-          <w:rStyle w:val="VerbatimChar"/>
-        </w:rPr>
-        <w:t xml:space="preserve">##            Sonntag        432    11.8      409      455   </w:t>
-      </w:r>
-      <w:r>
-        <w:br/>
-      </w:r>
-      <w:r>
-        <w:rPr>
-          <w:rStyle w:val="VerbatimChar"/>
-        </w:rPr>
-        <w:t xml:space="preserve">##    2       Dienstag       388    13.2      362      414   </w:t>
-      </w:r>
-      <w:r>
-        <w:br/>
-      </w:r>
-      <w:r>
-        <w:rPr>
-          <w:rStyle w:val="VerbatimChar"/>
-        </w:rPr>
-        <w:t xml:space="preserve">##            Donnerstag     397    12.2      373      421   </w:t>
-      </w:r>
-      <w:r>
-        <w:br/>
-      </w:r>
-      <w:r>
-        <w:rPr>
-          <w:rStyle w:val="VerbatimChar"/>
-        </w:rPr>
-        <w:t xml:space="preserve">##            Freitag        410    12.7      385      435   </w:t>
-      </w:r>
-      <w:r>
-        <w:br/>
-      </w:r>
-      <w:r>
-        <w:rPr>
-          <w:rStyle w:val="VerbatimChar"/>
-        </w:rPr>
-        <w:t xml:space="preserve">##            Mittwoch       390    12.4      366      414   </w:t>
-      </w:r>
-      <w:r>
-        <w:br/>
-      </w:r>
-      <w:r>
-        <w:rPr>
-          <w:rStyle w:val="VerbatimChar"/>
-        </w:rPr>
-        <w:t xml:space="preserve">##            Montag         387    11.6      365      410   </w:t>
-      </w:r>
-      <w:r>
-        <w:br/>
-      </w:r>
-      <w:r>
-        <w:rPr>
-          <w:rStyle w:val="VerbatimChar"/>
-        </w:rPr>
-        <w:t xml:space="preserve">##            Samstag        416    12.8      391      441   </w:t>
-      </w:r>
-      <w:r>
-        <w:br/>
-      </w:r>
-      <w:r>
-        <w:rPr>
-          <w:rStyle w:val="VerbatimChar"/>
-        </w:rPr>
-        <w:t xml:space="preserve">##            Sonntag        431    11.8      407      454   </w:t>
+        <w:t xml:space="preserve">##    0       Montag         384    13.0      359      410   </w:t>
+      </w:r>
+      <w:r>
+        <w:br/>
+      </w:r>
+      <w:r>
+        <w:rPr>
+          <w:rStyle w:val="VerbatimChar"/>
+        </w:rPr>
+        <w:t xml:space="preserve">##            Dienstag       386    13.0      361      412   </w:t>
+      </w:r>
+      <w:r>
+        <w:br/>
+      </w:r>
+      <w:r>
+        <w:rPr>
+          <w:rStyle w:val="VerbatimChar"/>
+        </w:rPr>
+        <w:t xml:space="preserve">##            Mittwoch       388    13.0      363      414   </w:t>
+      </w:r>
+      <w:r>
+        <w:br/>
+      </w:r>
+      <w:r>
+        <w:rPr>
+          <w:rStyle w:val="VerbatimChar"/>
+        </w:rPr>
+        <w:t xml:space="preserve">##            Donnerstag     393    12.8      368      418   </w:t>
+      </w:r>
+      <w:r>
+        <w:br/>
+      </w:r>
+      <w:r>
+        <w:rPr>
+          <w:rStyle w:val="VerbatimChar"/>
+        </w:rPr>
+        <w:t xml:space="preserve">##            Freitag        404    12.8      379      429   </w:t>
+      </w:r>
+      <w:r>
+        <w:br/>
+      </w:r>
+      <w:r>
+        <w:rPr>
+          <w:rStyle w:val="VerbatimChar"/>
+        </w:rPr>
+        <w:t xml:space="preserve">##            Samstag        404    12.8      379      429   </w:t>
+      </w:r>
+      <w:r>
+        <w:br/>
+      </w:r>
+      <w:r>
+        <w:rPr>
+          <w:rStyle w:val="VerbatimChar"/>
+        </w:rPr>
+        <w:t xml:space="preserve">##            Sonntag        403    12.8      377      428   </w:t>
+      </w:r>
+      <w:r>
+        <w:br/>
+      </w:r>
+      <w:r>
+        <w:rPr>
+          <w:rStyle w:val="VerbatimChar"/>
+        </w:rPr>
+        <w:t xml:space="preserve">##    1       Montag         387    13.0      361      412   </w:t>
+      </w:r>
+      <w:r>
+        <w:br/>
+      </w:r>
+      <w:r>
+        <w:rPr>
+          <w:rStyle w:val="VerbatimChar"/>
+        </w:rPr>
+        <w:t xml:space="preserve">##            Dienstag       389    13.0      363      414   </w:t>
+      </w:r>
+      <w:r>
+        <w:br/>
+      </w:r>
+      <w:r>
+        <w:rPr>
+          <w:rStyle w:val="VerbatimChar"/>
+        </w:rPr>
+        <w:t xml:space="preserve">##            Mittwoch       391    13.0      365      416   </w:t>
+      </w:r>
+      <w:r>
+        <w:br/>
+      </w:r>
+      <w:r>
+        <w:rPr>
+          <w:rStyle w:val="VerbatimChar"/>
+        </w:rPr>
+        <w:t xml:space="preserve">##            Donnerstag     395    12.8      370      421   </w:t>
+      </w:r>
+      <w:r>
+        <w:br/>
+      </w:r>
+      <w:r>
+        <w:rPr>
+          <w:rStyle w:val="VerbatimChar"/>
+        </w:rPr>
+        <w:t xml:space="preserve">##            Freitag        407    12.8      381      432   </w:t>
+      </w:r>
+      <w:r>
+        <w:br/>
+      </w:r>
+      <w:r>
+        <w:rPr>
+          <w:rStyle w:val="VerbatimChar"/>
+        </w:rPr>
+        <w:t xml:space="preserve">##            Samstag        407    12.8      382      432   </w:t>
+      </w:r>
+      <w:r>
+        <w:br/>
+      </w:r>
+      <w:r>
+        <w:rPr>
+          <w:rStyle w:val="VerbatimChar"/>
+        </w:rPr>
+        <w:t xml:space="preserve">##            Sonntag        405    12.8      380      430   </w:t>
+      </w:r>
+      <w:r>
+        <w:br/>
+      </w:r>
+      <w:r>
+        <w:rPr>
+          <w:rStyle w:val="VerbatimChar"/>
+        </w:rPr>
+        <w:t xml:space="preserve">##    2       Montag         384    13.0      359      409   </w:t>
+      </w:r>
+      <w:r>
+        <w:br/>
+      </w:r>
+      <w:r>
+        <w:rPr>
+          <w:rStyle w:val="VerbatimChar"/>
+        </w:rPr>
+        <w:t xml:space="preserve">##            Dienstag       386    13.0      360      411   </w:t>
+      </w:r>
+      <w:r>
+        <w:br/>
+      </w:r>
+      <w:r>
+        <w:rPr>
+          <w:rStyle w:val="VerbatimChar"/>
+        </w:rPr>
+        <w:t xml:space="preserve">##            Mittwoch       388    13.0      362      413   </w:t>
+      </w:r>
+      <w:r>
+        <w:br/>
+      </w:r>
+      <w:r>
+        <w:rPr>
+          <w:rStyle w:val="VerbatimChar"/>
+        </w:rPr>
+        <w:t xml:space="preserve">##            Donnerstag     393    12.8      368      418   </w:t>
+      </w:r>
+      <w:r>
+        <w:br/>
+      </w:r>
+      <w:r>
+        <w:rPr>
+          <w:rStyle w:val="VerbatimChar"/>
+        </w:rPr>
+        <w:t xml:space="preserve">##            Freitag        404    12.8      379      429   </w:t>
+      </w:r>
+      <w:r>
+        <w:br/>
+      </w:r>
+      <w:r>
+        <w:rPr>
+          <w:rStyle w:val="VerbatimChar"/>
+        </w:rPr>
+        <w:t xml:space="preserve">##            Samstag        404    12.8      379      429   </w:t>
+      </w:r>
+      <w:r>
+        <w:br/>
+      </w:r>
+      <w:r>
+        <w:rPr>
+          <w:rStyle w:val="VerbatimChar"/>
+        </w:rPr>
+        <w:t xml:space="preserve">##            Sonntag        402    12.8      377      427   </w:t>
       </w:r>
       <w:r>
         <w:br/>
@@ -1041,88 +1061,88 @@
         <w:rPr>
           <w:rStyle w:val="VerbatimChar"/>
         </w:rPr>
-        <w:t xml:space="preserve">##  1 2     Montag      387.  11.6  365.  410.</w:t>
-      </w:r>
-      <w:r>
-        <w:br/>
-      </w:r>
-      <w:r>
-        <w:rPr>
-          <w:rStyle w:val="VerbatimChar"/>
-        </w:rPr>
-        <w:t xml:space="preserve">##  2 2     Dienstag    388.  13.2  362.  414.</w:t>
-      </w:r>
-      <w:r>
-        <w:br/>
-      </w:r>
-      <w:r>
-        <w:rPr>
-          <w:rStyle w:val="VerbatimChar"/>
-        </w:rPr>
-        <w:t xml:space="preserve">##  3 1     Montag      389.  12.2  365.  413.</w:t>
-      </w:r>
-      <w:r>
-        <w:br/>
-      </w:r>
-      <w:r>
-        <w:rPr>
-          <w:rStyle w:val="VerbatimChar"/>
-        </w:rPr>
-        <w:t xml:space="preserve">##  4 1     Dienstag    390.  13.2  364.  415.</w:t>
-      </w:r>
-      <w:r>
-        <w:br/>
-      </w:r>
-      <w:r>
-        <w:rPr>
-          <w:rStyle w:val="VerbatimChar"/>
-        </w:rPr>
-        <w:t xml:space="preserve">##  5 2     Mittwoch    390.  12.4  366.  414.</w:t>
-      </w:r>
-      <w:r>
-        <w:br/>
-      </w:r>
-      <w:r>
-        <w:rPr>
-          <w:rStyle w:val="VerbatimChar"/>
-        </w:rPr>
-        <w:t xml:space="preserve">##  6 0     Montag      391.  11.8  368.  414.</w:t>
-      </w:r>
-      <w:r>
-        <w:br/>
-      </w:r>
-      <w:r>
-        <w:rPr>
-          <w:rStyle w:val="VerbatimChar"/>
-        </w:rPr>
-        <w:t xml:space="preserve">##  7 1     Mittwoch    391.  12.6  367.  416.</w:t>
-      </w:r>
-      <w:r>
-        <w:br/>
-      </w:r>
-      <w:r>
-        <w:rPr>
-          <w:rStyle w:val="VerbatimChar"/>
-        </w:rPr>
-        <w:t xml:space="preserve">##  8 0     Dienstag    392.  13.0  366.  417.</w:t>
-      </w:r>
-      <w:r>
-        <w:br/>
-      </w:r>
-      <w:r>
-        <w:rPr>
-          <w:rStyle w:val="VerbatimChar"/>
-        </w:rPr>
-        <w:t xml:space="preserve">##  9 0     Mittwoch    394.  12.0  370.  417.</w:t>
-      </w:r>
-      <w:r>
-        <w:br/>
-      </w:r>
-      <w:r>
-        <w:rPr>
-          <w:rStyle w:val="VerbatimChar"/>
-        </w:rPr>
-        <w:t xml:space="preserve">## 10 2     Donnerstag  397.  12.2  373.  421.</w:t>
+        <w:t xml:space="preserve">##  1 2     Montag      384.  13.0  359.  409.</w:t>
+      </w:r>
+      <w:r>
+        <w:br/>
+      </w:r>
+      <w:r>
+        <w:rPr>
+          <w:rStyle w:val="VerbatimChar"/>
+        </w:rPr>
+        <w:t xml:space="preserve">##  2 0     Montag      384.  13.0  359.  410.</w:t>
+      </w:r>
+      <w:r>
+        <w:br/>
+      </w:r>
+      <w:r>
+        <w:rPr>
+          <w:rStyle w:val="VerbatimChar"/>
+        </w:rPr>
+        <w:t xml:space="preserve">##  3 2     Dienstag    386.  13.0  360.  411.</w:t>
+      </w:r>
+      <w:r>
+        <w:br/>
+      </w:r>
+      <w:r>
+        <w:rPr>
+          <w:rStyle w:val="VerbatimChar"/>
+        </w:rPr>
+        <w:t xml:space="preserve">##  4 0     Dienstag    386.  13.0  361.  412.</w:t>
+      </w:r>
+      <w:r>
+        <w:br/>
+      </w:r>
+      <w:r>
+        <w:rPr>
+          <w:rStyle w:val="VerbatimChar"/>
+        </w:rPr>
+        <w:t xml:space="preserve">##  5 1     Montag      387.  13.0  361.  412.</w:t>
+      </w:r>
+      <w:r>
+        <w:br/>
+      </w:r>
+      <w:r>
+        <w:rPr>
+          <w:rStyle w:val="VerbatimChar"/>
+        </w:rPr>
+        <w:t xml:space="preserve">##  6 2     Mittwoch    388.  13.0  362.  413.</w:t>
+      </w:r>
+      <w:r>
+        <w:br/>
+      </w:r>
+      <w:r>
+        <w:rPr>
+          <w:rStyle w:val="VerbatimChar"/>
+        </w:rPr>
+        <w:t xml:space="preserve">##  7 0     Mittwoch    388.  13.0  363.  414.</w:t>
+      </w:r>
+      <w:r>
+        <w:br/>
+      </w:r>
+      <w:r>
+        <w:rPr>
+          <w:rStyle w:val="VerbatimChar"/>
+        </w:rPr>
+        <w:t xml:space="preserve">##  8 1     Dienstag    389.  13.0  363.  414.</w:t>
+      </w:r>
+      <w:r>
+        <w:br/>
+      </w:r>
+      <w:r>
+        <w:rPr>
+          <w:rStyle w:val="VerbatimChar"/>
+        </w:rPr>
+        <w:t xml:space="preserve">##  9 1     Mittwoch    391.  13.0  365.  416.</w:t>
+      </w:r>
+      <w:r>
+        <w:br/>
+      </w:r>
+      <w:r>
+        <w:rPr>
+          <w:rStyle w:val="VerbatimChar"/>
+        </w:rPr>
+        <w:t xml:space="preserve">## 10 2     Donnerstag  393.  12.8  368.  418.</w:t>
       </w:r>
       <w:r>
         <w:br/>
@@ -1149,96 +1169,67 @@
         <w:pStyle w:val="FirstParagraph"/>
       </w:pPr>
       <w:r>
-        <w:t xml:space="preserve">Wir sehen durch die ANOVA, dass die Variable</w:t>
-      </w:r>
-      <w:r>
-        <w:t xml:space="preserve"> </w:t>
-      </w:r>
+        <w:t xml:space="preserve">Wir sehen durch die ANOVA, dass beide Gruppen keinen signifkante Preisunterschiede aufweisen. Das heißt die Nullhyptohese wird in diesem Fall beibehalten.</w:t>
+      </w:r>
+    </w:p>
+    <w:p>
+      <w:pPr>
+        <w:pStyle w:val="BodyText"/>
+      </w:pPr>
+      <w:r>
+        <w:t xml:space="preserve">Es folgt, dass es egal ist zu welchem Zeitpunkt man ein Ticket kaufen möchte. Wichtig ist nur, dass Montag am Abend nach Estimated marginal mean der beste Zeitpunkt ist ein Ticket zu kaufen.</w:t>
+      </w:r>
+    </w:p>
+    <w:p>
+      <w:pPr>
+        <w:pStyle w:val="Heading2"/>
+      </w:pPr>
+      <w:bookmarkStart w:id="28" w:name="hypothese-2"/>
+      <w:r>
+        <w:t xml:space="preserve">Hypothese 2</w:t>
+      </w:r>
+      <w:bookmarkEnd w:id="28"/>
+    </w:p>
+    <w:p>
+      <w:pPr>
+        <w:pStyle w:val="FirstParagraph"/>
+      </w:pPr>
       <w:r>
         <w:rPr>
           <w:b/>
         </w:rPr>
-        <w:t xml:space="preserve">Datum</w:t>
-      </w:r>
-      <w:r>
-        <w:t xml:space="preserve"> </w:t>
-      </w:r>
-      <w:r>
-        <w:t xml:space="preserve">einen signifikanten Effekt auf den</w:t>
-      </w:r>
-      <w:r>
-        <w:t xml:space="preserve"> </w:t>
-      </w:r>
+        <w:t xml:space="preserve">[Je spontaner und kurzfristiger die Kaufentscheidung getroffen wird, desto höher ist der offerierte Preis einer Airline.]</w:t>
+      </w:r>
+    </w:p>
+    <w:p>
+      <w:pPr>
+        <w:pStyle w:val="SourceCode"/>
+      </w:pPr>
+      <w:r>
+        <w:rPr>
+          <w:rStyle w:val="VerbatimChar"/>
+        </w:rPr>
+        <w:t xml:space="preserve">## Warning in value[[3L]](cond): The chosen test encountered an error, so no</w:t>
+      </w:r>
+      <w:r>
+        <w:br/>
+      </w:r>
+      <w:r>
+        <w:rPr>
+          <w:rStyle w:val="VerbatimChar"/>
+        </w:rPr>
+        <w:t xml:space="preserve">## seasonal differencing is selected. Check the time series data.</w:t>
+      </w:r>
+    </w:p>
+    <w:p>
+      <w:pPr>
+        <w:pStyle w:val="FirstParagraph"/>
+      </w:pPr>
       <w:r>
         <w:rPr>
           <w:b/>
         </w:rPr>
-        <w:t xml:space="preserve">Preis</w:t>
-      </w:r>
-      <w:r>
-        <w:t xml:space="preserve"> </w:t>
-      </w:r>
-      <w:r>
-        <w:t xml:space="preserve">hat. Das liest man daraus, dass der p-Wert kleiner als 0.05 ist bei 95% Signifikanzniveau. Das heißt es besteht Grund zur Annahme, dass der</w:t>
-      </w:r>
-      <w:r>
-        <w:t xml:space="preserve"> </w:t>
-      </w:r>
-      <w:r>
-        <w:rPr>
-          <w:b/>
-        </w:rPr>
-        <w:t xml:space="preserve">Preis</w:t>
-      </w:r>
-      <w:r>
-        <w:t xml:space="preserve"> </w:t>
-      </w:r>
-      <w:r>
-        <w:t xml:space="preserve">vom Tag abhängt.</w:t>
-      </w:r>
-      <w:r>
-        <w:t xml:space="preserve"> </w:t>
-      </w:r>
-      <w:r>
-        <w:rPr>
-          <w:b/>
-        </w:rPr>
-        <w:t xml:space="preserve">Zeit</w:t>
-      </w:r>
-      <w:r>
-        <w:t xml:space="preserve"> </w:t>
-      </w:r>
-      <w:r>
-        <w:t xml:space="preserve">hingegen ist nicht signifikant, da der p-Wert deutlich über 0.05 liegt. Das heiß die Nullhyptohese wird in diesem Fall beibehalten. Das heißt es gibt keine signifkanten Unterschiede durch die Variable Zeit.</w:t>
-      </w:r>
-    </w:p>
-    <w:p>
-      <w:pPr>
-        <w:pStyle w:val="BodyText"/>
-      </w:pPr>
-      <w:r>
-        <w:t xml:space="preserve">Also folgt, dass es egal ist zu welchem Zeitpunkt man ein Ticket kaufen möchte. Wichtig ist nur, dass Montag am Abend nach Estimated marginal mean der beste Zeitpunkt ist ein Ticket zu kaufen.</w:t>
-      </w:r>
-    </w:p>
-    <w:p>
-      <w:pPr>
-        <w:pStyle w:val="Heading2"/>
-      </w:pPr>
-      <w:bookmarkStart w:id="28" w:name="hypothese-2"/>
-      <w:r>
-        <w:t xml:space="preserve">Hypothese 2</w:t>
-      </w:r>
-      <w:bookmarkEnd w:id="28"/>
-    </w:p>
-    <w:p>
-      <w:pPr>
-        <w:pStyle w:val="FirstParagraph"/>
-      </w:pPr>
-      <w:r>
-        <w:rPr>
-          <w:b/>
-        </w:rPr>
-        <w:t xml:space="preserve">[Je spontaner und kurzfristiger die Kaufentscheidung getroffen wird, desto höher ist der offerierte Preis einer Airline.]</w:t>
+        <w:t xml:space="preserve">Diese Zeitreihe lässt sich mit einem ARIMA(2,2,1)-Modell modellieren.</w:t>
       </w:r>
     </w:p>
     <w:p>
@@ -1249,27 +1240,124 @@
         <w:rPr>
           <w:rStyle w:val="VerbatimChar"/>
         </w:rPr>
-        <w:t xml:space="preserve">## Warning in value[[3L]](cond): The chosen test encountered an error, so no</w:t>
-      </w:r>
-      <w:r>
-        <w:br/>
-      </w:r>
-      <w:r>
-        <w:rPr>
-          <w:rStyle w:val="VerbatimChar"/>
-        </w:rPr>
-        <w:t xml:space="preserve">## seasonal differencing is selected. Check the time series data.</w:t>
-      </w:r>
-    </w:p>
-    <w:p>
-      <w:pPr>
-        <w:pStyle w:val="FirstParagraph"/>
-      </w:pPr>
-      <w:r>
-        <w:rPr>
-          <w:b/>
-        </w:rPr>
-        <w:t xml:space="preserve">Diese Zeitreihe lässt sich mit einem ARIMA(2,2,1)-Modell modellieren.</w:t>
+        <w:t xml:space="preserve">## Series: myts </w:t>
+      </w:r>
+      <w:r>
+        <w:br/>
+      </w:r>
+      <w:r>
+        <w:rPr>
+          <w:rStyle w:val="VerbatimChar"/>
+        </w:rPr>
+        <w:t xml:space="preserve">## ARIMA(2,2,1) </w:t>
+      </w:r>
+      <w:r>
+        <w:br/>
+      </w:r>
+      <w:r>
+        <w:rPr>
+          <w:rStyle w:val="VerbatimChar"/>
+        </w:rPr>
+        <w:t xml:space="preserve">## </w:t>
+      </w:r>
+      <w:r>
+        <w:br/>
+      </w:r>
+      <w:r>
+        <w:rPr>
+          <w:rStyle w:val="VerbatimChar"/>
+        </w:rPr>
+        <w:t xml:space="preserve">## Coefficients:</w:t>
+      </w:r>
+      <w:r>
+        <w:br/>
+      </w:r>
+      <w:r>
+        <w:rPr>
+          <w:rStyle w:val="VerbatimChar"/>
+        </w:rPr>
+        <w:t xml:space="preserve">##          ar1      ar2      ma1</w:t>
+      </w:r>
+      <w:r>
+        <w:br/>
+      </w:r>
+      <w:r>
+        <w:rPr>
+          <w:rStyle w:val="VerbatimChar"/>
+        </w:rPr>
+        <w:t xml:space="preserve">##       0.0271  -0.4283  -0.7750</w:t>
+      </w:r>
+      <w:r>
+        <w:br/>
+      </w:r>
+      <w:r>
+        <w:rPr>
+          <w:rStyle w:val="VerbatimChar"/>
+        </w:rPr>
+        <w:t xml:space="preserve">## s.e.  0.1274   0.1189   0.1074</w:t>
+      </w:r>
+      <w:r>
+        <w:br/>
+      </w:r>
+      <w:r>
+        <w:rPr>
+          <w:rStyle w:val="VerbatimChar"/>
+        </w:rPr>
+        <w:t xml:space="preserve">## </w:t>
+      </w:r>
+      <w:r>
+        <w:br/>
+      </w:r>
+      <w:r>
+        <w:rPr>
+          <w:rStyle w:val="VerbatimChar"/>
+        </w:rPr>
+        <w:t xml:space="preserve">## sigma^2 estimated as 467.7:  log likelihood=-763.15</w:t>
+      </w:r>
+      <w:r>
+        <w:br/>
+      </w:r>
+      <w:r>
+        <w:rPr>
+          <w:rStyle w:val="VerbatimChar"/>
+        </w:rPr>
+        <w:t xml:space="preserve">## AIC=1534.3   AICc=1534.54   BIC=1546.84</w:t>
+      </w:r>
+      <w:r>
+        <w:br/>
+      </w:r>
+      <w:r>
+        <w:rPr>
+          <w:rStyle w:val="VerbatimChar"/>
+        </w:rPr>
+        <w:t xml:space="preserve">## </w:t>
+      </w:r>
+      <w:r>
+        <w:br/>
+      </w:r>
+      <w:r>
+        <w:rPr>
+          <w:rStyle w:val="VerbatimChar"/>
+        </w:rPr>
+        <w:t xml:space="preserve">## Training set error measures:</w:t>
+      </w:r>
+      <w:r>
+        <w:br/>
+      </w:r>
+      <w:r>
+        <w:rPr>
+          <w:rStyle w:val="VerbatimChar"/>
+        </w:rPr>
+        <w:t xml:space="preserve">##                    ME     RMSE      MAE      MPE     MAPE MASE        ACF1</w:t>
+      </w:r>
+      <w:r>
+        <w:br/>
+      </w:r>
+      <w:r>
+        <w:rPr>
+          <w:rStyle w:val="VerbatimChar"/>
+        </w:rPr>
+        <w:t xml:space="preserve">## Training set 1.289643 21.31025 11.96192 0.140989 2.742449  NaN 0.005852603</w:t>
       </w:r>
     </w:p>
     <w:p>
@@ -1280,152 +1368,6 @@
         <w:rPr>
           <w:rStyle w:val="VerbatimChar"/>
         </w:rPr>
-        <w:t xml:space="preserve">## Series: myts </w:t>
-      </w:r>
-      <w:r>
-        <w:br/>
-      </w:r>
-      <w:r>
-        <w:rPr>
-          <w:rStyle w:val="VerbatimChar"/>
-        </w:rPr>
-        <w:t xml:space="preserve">## ARIMA(2,2,1) </w:t>
-      </w:r>
-      <w:r>
-        <w:br/>
-      </w:r>
-      <w:r>
-        <w:rPr>
-          <w:rStyle w:val="VerbatimChar"/>
-        </w:rPr>
-        <w:t xml:space="preserve">## </w:t>
-      </w:r>
-      <w:r>
-        <w:br/>
-      </w:r>
-      <w:r>
-        <w:rPr>
-          <w:rStyle w:val="VerbatimChar"/>
-        </w:rPr>
-        <w:t xml:space="preserve">## Coefficients:</w:t>
-      </w:r>
-      <w:r>
-        <w:br/>
-      </w:r>
-      <w:r>
-        <w:rPr>
-          <w:rStyle w:val="VerbatimChar"/>
-        </w:rPr>
-        <w:t xml:space="preserve">##          ar1      ar2      ma1</w:t>
-      </w:r>
-      <w:r>
-        <w:br/>
-      </w:r>
-      <w:r>
-        <w:rPr>
-          <w:rStyle w:val="VerbatimChar"/>
-        </w:rPr>
-        <w:t xml:space="preserve">##       0.0307  -0.2995  -0.7935</w:t>
-      </w:r>
-      <w:r>
-        <w:br/>
-      </w:r>
-      <w:r>
-        <w:rPr>
-          <w:rStyle w:val="VerbatimChar"/>
-        </w:rPr>
-        <w:t xml:space="preserve">## s.e.  0.1294   0.1130   0.1055</w:t>
-      </w:r>
-      <w:r>
-        <w:br/>
-      </w:r>
-      <w:r>
-        <w:rPr>
-          <w:rStyle w:val="VerbatimChar"/>
-        </w:rPr>
-        <w:t xml:space="preserve">## </w:t>
-      </w:r>
-      <w:r>
-        <w:br/>
-      </w:r>
-      <w:r>
-        <w:rPr>
-          <w:rStyle w:val="VerbatimChar"/>
-        </w:rPr>
-        <w:t xml:space="preserve">## sigma^2 estimated as 367.7:  log likelihood=-742.56</w:t>
-      </w:r>
-      <w:r>
-        <w:br/>
-      </w:r>
-      <w:r>
-        <w:rPr>
-          <w:rStyle w:val="VerbatimChar"/>
-        </w:rPr>
-        <w:t xml:space="preserve">## AIC=1493.13   AICc=1493.37   BIC=1505.67</w:t>
-      </w:r>
-      <w:r>
-        <w:br/>
-      </w:r>
-      <w:r>
-        <w:rPr>
-          <w:rStyle w:val="VerbatimChar"/>
-        </w:rPr>
-        <w:t xml:space="preserve">## </w:t>
-      </w:r>
-      <w:r>
-        <w:br/>
-      </w:r>
-      <w:r>
-        <w:rPr>
-          <w:rStyle w:val="VerbatimChar"/>
-        </w:rPr>
-        <w:t xml:space="preserve">## Training set error measures:</w:t>
-      </w:r>
-      <w:r>
-        <w:br/>
-      </w:r>
-      <w:r>
-        <w:rPr>
-          <w:rStyle w:val="VerbatimChar"/>
-        </w:rPr>
-        <w:t xml:space="preserve">##                    ME     RMSE      MAE       MPE     MAPE MASE</w:t>
-      </w:r>
-      <w:r>
-        <w:br/>
-      </w:r>
-      <w:r>
-        <w:rPr>
-          <w:rStyle w:val="VerbatimChar"/>
-        </w:rPr>
-        <w:t xml:space="preserve">## Training set 1.109718 18.89451 11.46997 0.1191183 2.677086  NaN</w:t>
-      </w:r>
-      <w:r>
-        <w:br/>
-      </w:r>
-      <w:r>
-        <w:rPr>
-          <w:rStyle w:val="VerbatimChar"/>
-        </w:rPr>
-        <w:t xml:space="preserve">##                     ACF1</w:t>
-      </w:r>
-      <w:r>
-        <w:br/>
-      </w:r>
-      <w:r>
-        <w:rPr>
-          <w:rStyle w:val="VerbatimChar"/>
-        </w:rPr>
-        <w:t xml:space="preserve">## Training set 0.000616056</w:t>
-      </w:r>
-    </w:p>
-    <w:p>
-      <w:pPr>
-        <w:pStyle w:val="SourceCode"/>
-      </w:pPr>
-      <w:r>
-        <w:rPr>
-          <w:rStyle w:val="VerbatimChar"/>
-        </w:rPr>
         <w:t xml:space="preserve">## </w:t>
       </w:r>
       <w:r>
@@ -1462,25 +1404,25 @@
         <w:rPr>
           <w:rStyle w:val="VerbatimChar"/>
         </w:rPr>
-        <w:t xml:space="preserve">## ar1  0.03068    0.12939  0.2371  0.812574    </w:t>
-      </w:r>
-      <w:r>
-        <w:br/>
-      </w:r>
-      <w:r>
-        <w:rPr>
-          <w:rStyle w:val="VerbatimChar"/>
-        </w:rPr>
-        <w:t xml:space="preserve">## ar2 -0.29945    0.11300 -2.6501  0.008047 ** </w:t>
-      </w:r>
-      <w:r>
-        <w:br/>
-      </w:r>
-      <w:r>
-        <w:rPr>
-          <w:rStyle w:val="VerbatimChar"/>
-        </w:rPr>
-        <w:t xml:space="preserve">## ma1 -0.79346    0.10548 -7.5222 5.387e-14 ***</w:t>
+        <w:t xml:space="preserve">## ar1  0.02708    0.12737  0.2126 0.8316330    </w:t>
+      </w:r>
+      <w:r>
+        <w:br/>
+      </w:r>
+      <w:r>
+        <w:rPr>
+          <w:rStyle w:val="VerbatimChar"/>
+        </w:rPr>
+        <w:t xml:space="preserve">## ar2 -0.42829    0.11888 -3.6027 0.0003149 ***</w:t>
+      </w:r>
+      <w:r>
+        <w:br/>
+      </w:r>
+      <w:r>
+        <w:rPr>
+          <w:rStyle w:val="VerbatimChar"/>
+        </w:rPr>
+        <w:t xml:space="preserve">## ma1 -0.77498    0.10736 -7.2182 5.268e-13 ***</w:t>
       </w:r>
       <w:r>
         <w:br/>
@@ -1773,7 +1715,7 @@
         <w:rPr>
           <w:rStyle w:val="VerbatimChar"/>
         </w:rPr>
-        <w:t xml:space="preserve">##    N                      8652      8652   </w:t>
+        <w:t xml:space="preserve">##    N                       560       560   </w:t>
       </w:r>
       <w:r>
         <w:br/>
@@ -1791,43 +1733,43 @@
         <w:rPr>
           <w:rStyle w:val="VerbatimChar"/>
         </w:rPr>
-        <w:t xml:space="preserve">##    Mean                    405             </w:t>
-      </w:r>
-      <w:r>
-        <w:br/>
-      </w:r>
-      <w:r>
-        <w:rPr>
-          <w:rStyle w:val="VerbatimChar"/>
-        </w:rPr>
-        <w:t xml:space="preserve">##    Median                  248             </w:t>
-      </w:r>
-      <w:r>
-        <w:br/>
-      </w:r>
-      <w:r>
-        <w:rPr>
-          <w:rStyle w:val="VerbatimChar"/>
-        </w:rPr>
-        <w:t xml:space="preserve">##    Standard deviation      380             </w:t>
-      </w:r>
-      <w:r>
-        <w:br/>
-      </w:r>
-      <w:r>
-        <w:rPr>
-          <w:rStyle w:val="VerbatimChar"/>
-        </w:rPr>
-        <w:t xml:space="preserve">##    Minimum                48.0             </w:t>
-      </w:r>
-      <w:r>
-        <w:br/>
-      </w:r>
-      <w:r>
-        <w:rPr>
-          <w:rStyle w:val="VerbatimChar"/>
-        </w:rPr>
-        <w:t xml:space="preserve">##    Maximum                4972             </w:t>
+        <w:t xml:space="preserve">##    Mean                    396             </w:t>
+      </w:r>
+      <w:r>
+        <w:br/>
+      </w:r>
+      <w:r>
+        <w:rPr>
+          <w:rStyle w:val="VerbatimChar"/>
+        </w:rPr>
+        <w:t xml:space="preserve">##    Median                  228             </w:t>
+      </w:r>
+      <w:r>
+        <w:br/>
+      </w:r>
+      <w:r>
+        <w:rPr>
+          <w:rStyle w:val="VerbatimChar"/>
+        </w:rPr>
+        <w:t xml:space="preserve">##    Standard deviation      333             </w:t>
+      </w:r>
+      <w:r>
+        <w:br/>
+      </w:r>
+      <w:r>
+        <w:rPr>
+          <w:rStyle w:val="VerbatimChar"/>
+        </w:rPr>
+        <w:t xml:space="preserve">##    Minimum                50.0             </w:t>
+      </w:r>
+      <w:r>
+        <w:br/>
+      </w:r>
+      <w:r>
+        <w:rPr>
+          <w:rStyle w:val="VerbatimChar"/>
+        </w:rPr>
+        <w:t xml:space="preserve">##    Maximum                1193             </w:t>
       </w:r>
       <w:r>
         <w:br/>
@@ -1917,34 +1859,16 @@
         <w:rPr>
           <w:rStyle w:val="VerbatimChar"/>
         </w:rPr>
-        <w:t xml:space="preserve">##    0           7224          83.5            83.5   </w:t>
-      </w:r>
-      <w:r>
-        <w:br/>
-      </w:r>
-      <w:r>
-        <w:rPr>
-          <w:rStyle w:val="VerbatimChar"/>
-        </w:rPr>
-        <w:t xml:space="preserve">##    1            280           3.2            86.7   </w:t>
-      </w:r>
-      <w:r>
-        <w:br/>
-      </w:r>
-      <w:r>
-        <w:rPr>
-          <w:rStyle w:val="VerbatimChar"/>
-        </w:rPr>
-        <w:t xml:space="preserve">##    2            280           3.2            90.0   </w:t>
-      </w:r>
-      <w:r>
-        <w:br/>
-      </w:r>
-      <w:r>
-        <w:rPr>
-          <w:rStyle w:val="VerbatimChar"/>
-        </w:rPr>
-        <w:t xml:space="preserve">##    3            868          10.0           100.0   </w:t>
+        <w:t xml:space="preserve">##    1            280          50.0            50.0   </w:t>
+      </w:r>
+      <w:r>
+        <w:br/>
+      </w:r>
+      <w:r>
+        <w:rPr>
+          <w:rStyle w:val="VerbatimChar"/>
+        </w:rPr>
+        <w:t xml:space="preserve">##    2            280          50.0           100.0   </w:t>
       </w:r>
       <w:r>
         <w:br/>
@@ -2058,61 +1982,61 @@
         <w:rPr>
           <w:rStyle w:val="VerbatimChar"/>
         </w:rPr>
-        <w:t xml:space="preserve">##  ANOVA                                                                    </w:t>
-      </w:r>
-      <w:r>
-        <w:br/>
-      </w:r>
-      <w:r>
-        <w:rPr>
-          <w:rStyle w:val="VerbatimChar"/>
-        </w:rPr>
-        <w:t xml:space="preserve">##  ------------------------------------------------------------------------ </w:t>
-      </w:r>
-      <w:r>
-        <w:br/>
-      </w:r>
-      <w:r>
-        <w:rPr>
-          <w:rStyle w:val="VerbatimChar"/>
-        </w:rPr>
-        <w:t xml:space="preserve">##                 Sum of Squares    df      Mean Square    F       p        </w:t>
-      </w:r>
-      <w:r>
-        <w:br/>
-      </w:r>
-      <w:r>
-        <w:rPr>
-          <w:rStyle w:val="VerbatimChar"/>
-        </w:rPr>
-        <w:t xml:space="preserve">##  ------------------------------------------------------------------------ </w:t>
-      </w:r>
-      <w:r>
-        <w:br/>
-      </w:r>
-      <w:r>
-        <w:rPr>
-          <w:rStyle w:val="VerbatimChar"/>
-        </w:rPr>
-        <w:t xml:space="preserve">##    Device              6753467       3        2251156    15.7    &lt; .001   </w:t>
-      </w:r>
-      <w:r>
-        <w:br/>
-      </w:r>
-      <w:r>
-        <w:rPr>
-          <w:rStyle w:val="VerbatimChar"/>
-        </w:rPr>
-        <w:t xml:space="preserve">##    Residuals           1.24e+9    8648         143760                     </w:t>
-      </w:r>
-      <w:r>
-        <w:br/>
-      </w:r>
-      <w:r>
-        <w:rPr>
-          <w:rStyle w:val="VerbatimChar"/>
-        </w:rPr>
-        <w:t xml:space="preserve">##  ------------------------------------------------------------------------ </w:t>
+        <w:t xml:space="preserve">##  ANOVA                                                                     </w:t>
+      </w:r>
+      <w:r>
+        <w:br/>
+      </w:r>
+      <w:r>
+        <w:rPr>
+          <w:rStyle w:val="VerbatimChar"/>
+        </w:rPr>
+        <w:t xml:space="preserve">##  ------------------------------------------------------------------------- </w:t>
+      </w:r>
+      <w:r>
+        <w:br/>
+      </w:r>
+      <w:r>
+        <w:rPr>
+          <w:rStyle w:val="VerbatimChar"/>
+        </w:rPr>
+        <w:t xml:space="preserve">##                 Sum of Squares    df     Mean Square    F          p       </w:t>
+      </w:r>
+      <w:r>
+        <w:br/>
+      </w:r>
+      <w:r>
+        <w:rPr>
+          <w:rStyle w:val="VerbatimChar"/>
+        </w:rPr>
+        <w:t xml:space="preserve">##  ------------------------------------------------------------------------- </w:t>
+      </w:r>
+      <w:r>
+        <w:br/>
+      </w:r>
+      <w:r>
+        <w:rPr>
+          <w:rStyle w:val="VerbatimChar"/>
+        </w:rPr>
+        <w:t xml:space="preserve">##    Device                 12.9      1           12.9    1.16e-4    0.991   </w:t>
+      </w:r>
+      <w:r>
+        <w:br/>
+      </w:r>
+      <w:r>
+        <w:rPr>
+          <w:rStyle w:val="VerbatimChar"/>
+        </w:rPr>
+        <w:t xml:space="preserve">##    Residuals           6.19e+7    558       110897.6                       </w:t>
+      </w:r>
+      <w:r>
+        <w:br/>
+      </w:r>
+      <w:r>
+        <w:rPr>
+          <w:rStyle w:val="VerbatimChar"/>
+        </w:rPr>
+        <w:t xml:space="preserve">##  ------------------------------------------------------------------------- </w:t>
       </w:r>
       <w:r>
         <w:br/>
@@ -2175,79 +2099,61 @@
         <w:rPr>
           <w:rStyle w:val="VerbatimChar"/>
         </w:rPr>
-        <w:t xml:space="preserve">##  Estimated Marginal Means - Device             </w:t>
-      </w:r>
-      <w:r>
-        <w:br/>
-      </w:r>
-      <w:r>
-        <w:rPr>
-          <w:rStyle w:val="VerbatimChar"/>
-        </w:rPr>
-        <w:t xml:space="preserve">##  --------------------------------------------- </w:t>
-      </w:r>
-      <w:r>
-        <w:br/>
-      </w:r>
-      <w:r>
-        <w:rPr>
-          <w:rStyle w:val="VerbatimChar"/>
-        </w:rPr>
-        <w:t xml:space="preserve">##    Device    Mean    SE       Lower    Upper   </w:t>
-      </w:r>
-      <w:r>
-        <w:br/>
-      </w:r>
-      <w:r>
-        <w:rPr>
-          <w:rStyle w:val="VerbatimChar"/>
-        </w:rPr>
-        <w:t xml:space="preserve">##  --------------------------------------------- </w:t>
-      </w:r>
-      <w:r>
-        <w:br/>
-      </w:r>
-      <w:r>
-        <w:rPr>
-          <w:rStyle w:val="VerbatimChar"/>
-        </w:rPr>
-        <w:t xml:space="preserve">##    0          395     4.46      387      404   </w:t>
-      </w:r>
-      <w:r>
-        <w:br/>
-      </w:r>
-      <w:r>
-        <w:rPr>
-          <w:rStyle w:val="VerbatimChar"/>
-        </w:rPr>
-        <w:t xml:space="preserve">##    1          396    22.66      351      440   </w:t>
-      </w:r>
-      <w:r>
-        <w:br/>
-      </w:r>
-      <w:r>
-        <w:rPr>
-          <w:rStyle w:val="VerbatimChar"/>
-        </w:rPr>
-        <w:t xml:space="preserve">##    2          396    22.66      352      441   </w:t>
-      </w:r>
-      <w:r>
-        <w:br/>
-      </w:r>
-      <w:r>
-        <w:rPr>
-          <w:rStyle w:val="VerbatimChar"/>
-        </w:rPr>
-        <w:t xml:space="preserve">##    3          489    12.87      463      514   </w:t>
-      </w:r>
-      <w:r>
-        <w:br/>
-      </w:r>
-      <w:r>
-        <w:rPr>
-          <w:rStyle w:val="VerbatimChar"/>
-        </w:rPr>
-        <w:t xml:space="preserve">##  ---------------------------------------------</w:t>
+        <w:t xml:space="preserve">##  Estimated Marginal Means - Device            </w:t>
+      </w:r>
+      <w:r>
+        <w:br/>
+      </w:r>
+      <w:r>
+        <w:rPr>
+          <w:rStyle w:val="VerbatimChar"/>
+        </w:rPr>
+        <w:t xml:space="preserve">##  -------------------------------------------- </w:t>
+      </w:r>
+      <w:r>
+        <w:br/>
+      </w:r>
+      <w:r>
+        <w:rPr>
+          <w:rStyle w:val="VerbatimChar"/>
+        </w:rPr>
+        <w:t xml:space="preserve">##    Device    Mean    SE      Lower    Upper   </w:t>
+      </w:r>
+      <w:r>
+        <w:br/>
+      </w:r>
+      <w:r>
+        <w:rPr>
+          <w:rStyle w:val="VerbatimChar"/>
+        </w:rPr>
+        <w:t xml:space="preserve">##  -------------------------------------------- </w:t>
+      </w:r>
+      <w:r>
+        <w:br/>
+      </w:r>
+      <w:r>
+        <w:rPr>
+          <w:rStyle w:val="VerbatimChar"/>
+        </w:rPr>
+        <w:t xml:space="preserve">##    1          396    19.9      357      435   </w:t>
+      </w:r>
+      <w:r>
+        <w:br/>
+      </w:r>
+      <w:r>
+        <w:rPr>
+          <w:rStyle w:val="VerbatimChar"/>
+        </w:rPr>
+        <w:t xml:space="preserve">##    2          396    19.9      357      435   </w:t>
+      </w:r>
+      <w:r>
+        <w:br/>
+      </w:r>
+      <w:r>
+        <w:rPr>
+          <w:rStyle w:val="VerbatimChar"/>
+        </w:rPr>
+        <w:t xml:space="preserve">##  --------------------------------------------</w:t>
       </w:r>
     </w:p>
     <w:p>
@@ -2312,54 +2218,27 @@
         <w:pStyle w:val="FirstParagraph"/>
       </w:pPr>
       <w:r>
-        <w:t xml:space="preserve">Nach Emm ist zu beobachten, dass der Mittelwert bei</w:t>
-      </w:r>
-      <w:r>
-        <w:t xml:space="preserve"> </w:t>
-      </w:r>
+        <w:t xml:space="preserve">Die ANOVA bestätigt, dass es keine signifikante Unterschiede zwischen den Gruppen gibt. Das heißt, die Hypothese 3 wird verworfen.</w:t>
+      </w:r>
+    </w:p>
+    <w:p>
+      <w:pPr>
+        <w:pStyle w:val="Heading2"/>
+      </w:pPr>
+      <w:bookmarkStart w:id="40" w:name="hypothese-4"/>
+      <w:r>
+        <w:t xml:space="preserve">Hypothese 4</w:t>
+      </w:r>
+      <w:bookmarkEnd w:id="40"/>
+    </w:p>
+    <w:p>
+      <w:pPr>
+        <w:pStyle w:val="FirstParagraph"/>
+      </w:pPr>
       <w:r>
         <w:rPr>
           <w:b/>
         </w:rPr>
-        <w:t xml:space="preserve">Macbooks (3)</w:t>
-      </w:r>
-      <w:r>
-        <w:t xml:space="preserve">, ceteris paribus, wesentlich höher ist als bei den anderen Gruppen. Wenn man</w:t>
-      </w:r>
-      <w:r>
-        <w:t xml:space="preserve"> </w:t>
-      </w:r>
-      <w:r>
-        <w:rPr>
-          <w:b/>
-        </w:rPr>
-        <w:t xml:space="preserve">FREQUENCIES</w:t>
-      </w:r>
-      <w:r>
-        <w:t xml:space="preserve"> </w:t>
-      </w:r>
-      <w:r>
-        <w:t xml:space="preserve">betrachtet, dann ist wieder zu erkennen, dass es große Unterschiede in den Sample-Größen der einzelnen Device-Daten gibt. Die ANOVA bestätigt, dass es signifikante Unterschiede zwischen den Gruppen gibt. Das heißt, die Hypothese 3 bestätigt.</w:t>
-      </w:r>
-    </w:p>
-    <w:p>
-      <w:pPr>
-        <w:pStyle w:val="Heading2"/>
-      </w:pPr>
-      <w:bookmarkStart w:id="40" w:name="hypothese-4"/>
-      <w:r>
-        <w:t xml:space="preserve">Hypothese 4</w:t>
-      </w:r>
-      <w:bookmarkEnd w:id="40"/>
-    </w:p>
-    <w:p>
-      <w:pPr>
-        <w:pStyle w:val="FirstParagraph"/>
-      </w:pPr>
-      <w:r>
-        <w:rPr>
-          <w:b/>
-        </w:rPr>
         <w:t xml:space="preserve">[Hypothese 4: Das Abrufen einer Reise-Website mittels Applikation und Website erwirkt einen Unterschied des offerierten Preises einer Airline.]</w:t>
       </w:r>
     </w:p>
@@ -2408,106 +2287,106 @@
         <w:rPr>
           <w:rStyle w:val="VerbatimChar"/>
         </w:rPr>
-        <w:t xml:space="preserve">##  Descriptives                                    </w:t>
-      </w:r>
-      <w:r>
-        <w:br/>
-      </w:r>
-      <w:r>
-        <w:rPr>
-          <w:rStyle w:val="VerbatimChar"/>
-        </w:rPr>
-        <w:t xml:space="preserve">##  ----------------------------------------------- </w:t>
-      </w:r>
-      <w:r>
-        <w:br/>
-      </w:r>
-      <w:r>
-        <w:rPr>
-          <w:rStyle w:val="VerbatimChar"/>
-        </w:rPr>
-        <w:t xml:space="preserve">##                          Preis    Datenzugriff   </w:t>
-      </w:r>
-      <w:r>
-        <w:br/>
-      </w:r>
-      <w:r>
-        <w:rPr>
-          <w:rStyle w:val="VerbatimChar"/>
-        </w:rPr>
-        <w:t xml:space="preserve">##  ----------------------------------------------- </w:t>
-      </w:r>
-      <w:r>
-        <w:br/>
-      </w:r>
-      <w:r>
-        <w:rPr>
-          <w:rStyle w:val="VerbatimChar"/>
-        </w:rPr>
-        <w:t xml:space="preserve">##    N                      8512            8512   </w:t>
-      </w:r>
-      <w:r>
-        <w:br/>
-      </w:r>
-      <w:r>
-        <w:rPr>
-          <w:rStyle w:val="VerbatimChar"/>
-        </w:rPr>
-        <w:t xml:space="preserve">##    Missing                   0               0   </w:t>
-      </w:r>
-      <w:r>
-        <w:br/>
-      </w:r>
-      <w:r>
-        <w:rPr>
-          <w:rStyle w:val="VerbatimChar"/>
-        </w:rPr>
-        <w:t xml:space="preserve">##    Mean                    404                   </w:t>
-      </w:r>
-      <w:r>
-        <w:br/>
-      </w:r>
-      <w:r>
-        <w:rPr>
-          <w:rStyle w:val="VerbatimChar"/>
-        </w:rPr>
-        <w:t xml:space="preserve">##    Median                  241                   </w:t>
-      </w:r>
-      <w:r>
-        <w:br/>
-      </w:r>
-      <w:r>
-        <w:rPr>
-          <w:rStyle w:val="VerbatimChar"/>
-        </w:rPr>
-        <w:t xml:space="preserve">##    Standard deviation      380                   </w:t>
-      </w:r>
-      <w:r>
-        <w:br/>
-      </w:r>
-      <w:r>
-        <w:rPr>
-          <w:rStyle w:val="VerbatimChar"/>
-        </w:rPr>
-        <w:t xml:space="preserve">##    Minimum                48.0                   </w:t>
-      </w:r>
-      <w:r>
-        <w:br/>
-      </w:r>
-      <w:r>
-        <w:rPr>
-          <w:rStyle w:val="VerbatimChar"/>
-        </w:rPr>
-        <w:t xml:space="preserve">##    Maximum                4972                   </w:t>
-      </w:r>
-      <w:r>
-        <w:br/>
-      </w:r>
-      <w:r>
-        <w:rPr>
-          <w:rStyle w:val="VerbatimChar"/>
-        </w:rPr>
-        <w:t xml:space="preserve">##  ----------------------------------------------- </w:t>
+        <w:t xml:space="preserve">##  Descriptives                              </w:t>
+      </w:r>
+      <w:r>
+        <w:br/>
+      </w:r>
+      <w:r>
+        <w:rPr>
+          <w:rStyle w:val="VerbatimChar"/>
+        </w:rPr>
+        <w:t xml:space="preserve">##  ----------------------------------------- </w:t>
+      </w:r>
+      <w:r>
+        <w:br/>
+      </w:r>
+      <w:r>
+        <w:rPr>
+          <w:rStyle w:val="VerbatimChar"/>
+        </w:rPr>
+        <w:t xml:space="preserve">##                          Preis    Device   </w:t>
+      </w:r>
+      <w:r>
+        <w:br/>
+      </w:r>
+      <w:r>
+        <w:rPr>
+          <w:rStyle w:val="VerbatimChar"/>
+        </w:rPr>
+        <w:t xml:space="preserve">##  ----------------------------------------- </w:t>
+      </w:r>
+      <w:r>
+        <w:br/>
+      </w:r>
+      <w:r>
+        <w:rPr>
+          <w:rStyle w:val="VerbatimChar"/>
+        </w:rPr>
+        <w:t xml:space="preserve">##    N                       728       728   </w:t>
+      </w:r>
+      <w:r>
+        <w:br/>
+      </w:r>
+      <w:r>
+        <w:rPr>
+          <w:rStyle w:val="VerbatimChar"/>
+        </w:rPr>
+        <w:t xml:space="preserve">##    Missing                   0         0   </w:t>
+      </w:r>
+      <w:r>
+        <w:br/>
+      </w:r>
+      <w:r>
+        <w:rPr>
+          <w:rStyle w:val="VerbatimChar"/>
+        </w:rPr>
+        <w:t xml:space="preserve">##    Mean                    444             </w:t>
+      </w:r>
+      <w:r>
+        <w:br/>
+      </w:r>
+      <w:r>
+        <w:rPr>
+          <w:rStyle w:val="VerbatimChar"/>
+        </w:rPr>
+        <w:t xml:space="preserve">##    Median                  252             </w:t>
+      </w:r>
+      <w:r>
+        <w:br/>
+      </w:r>
+      <w:r>
+        <w:rPr>
+          <w:rStyle w:val="VerbatimChar"/>
+        </w:rPr>
+        <w:t xml:space="preserve">##    Standard deviation      444             </w:t>
+      </w:r>
+      <w:r>
+        <w:br/>
+      </w:r>
+      <w:r>
+        <w:rPr>
+          <w:rStyle w:val="VerbatimChar"/>
+        </w:rPr>
+        <w:t xml:space="preserve">##    Minimum                48.0             </w:t>
+      </w:r>
+      <w:r>
+        <w:br/>
+      </w:r>
+      <w:r>
+        <w:rPr>
+          <w:rStyle w:val="VerbatimChar"/>
+        </w:rPr>
+        <w:t xml:space="preserve">##    Maximum                3343             </w:t>
+      </w:r>
+      <w:r>
+        <w:br/>
+      </w:r>
+      <w:r>
+        <w:rPr>
+          <w:rStyle w:val="VerbatimChar"/>
+        </w:rPr>
+        <w:t xml:space="preserve">##  ----------------------------------------- </w:t>
       </w:r>
       <w:r>
         <w:br/>
@@ -2552,7 +2431,7 @@
         <w:rPr>
           <w:rStyle w:val="VerbatimChar"/>
         </w:rPr>
-        <w:t xml:space="preserve">##  Frequencies of Datenzugriff                        </w:t>
+        <w:t xml:space="preserve">##  Frequencies of Device                              </w:t>
       </w:r>
       <w:r>
         <w:br/>
@@ -2588,16 +2467,16 @@
         <w:rPr>
           <w:rStyle w:val="VerbatimChar"/>
         </w:rPr>
-        <w:t xml:space="preserve">##    0           7784          91.4            91.4   </w:t>
-      </w:r>
-      <w:r>
-        <w:br/>
-      </w:r>
-      <w:r>
-        <w:rPr>
-          <w:rStyle w:val="VerbatimChar"/>
-        </w:rPr>
-        <w:t xml:space="preserve">##    1            728           8.6           100.0   </w:t>
+        <w:t xml:space="preserve">##    1            280          38.5            38.5   </w:t>
+      </w:r>
+      <w:r>
+        <w:br/>
+      </w:r>
+      <w:r>
+        <w:rPr>
+          <w:rStyle w:val="VerbatimChar"/>
+        </w:rPr>
+        <w:t xml:space="preserve">##    3            448          61.5           100.0   </w:t>
       </w:r>
       <w:r>
         <w:br/>
@@ -2711,61 +2590,61 @@
         <w:rPr>
           <w:rStyle w:val="VerbatimChar"/>
         </w:rPr>
-        <w:t xml:space="preserve">##  ANOVA                                                                                </w:t>
-      </w:r>
-      <w:r>
-        <w:br/>
-      </w:r>
-      <w:r>
-        <w:rPr>
-          <w:rStyle w:val="VerbatimChar"/>
-        </w:rPr>
-        <w:t xml:space="preserve">##  ------------------------------------------------------------------------------------ </w:t>
-      </w:r>
-      <w:r>
-        <w:br/>
-      </w:r>
-      <w:r>
-        <w:rPr>
-          <w:rStyle w:val="VerbatimChar"/>
-        </w:rPr>
-        <w:t xml:space="preserve">##                    Sum of Squares    df      Mean Square    F       p         &lt;U+03B7&gt;²p     </w:t>
-      </w:r>
-      <w:r>
-        <w:br/>
-      </w:r>
-      <w:r>
-        <w:rPr>
-          <w:rStyle w:val="VerbatimChar"/>
-        </w:rPr>
-        <w:t xml:space="preserve">##  ------------------------------------------------------------------------------------ </w:t>
-      </w:r>
-      <w:r>
-        <w:br/>
-      </w:r>
-      <w:r>
-        <w:rPr>
-          <w:rStyle w:val="VerbatimChar"/>
-        </w:rPr>
-        <w:t xml:space="preserve">##    Datenzugriff           6709368       1        6709368    46.7    &lt; .001    0.005   </w:t>
-      </w:r>
-      <w:r>
-        <w:br/>
-      </w:r>
-      <w:r>
-        <w:rPr>
-          <w:rStyle w:val="VerbatimChar"/>
-        </w:rPr>
-        <w:t xml:space="preserve">##    Residuals              1.22e+9    8510         143817                              </w:t>
-      </w:r>
-      <w:r>
-        <w:br/>
-      </w:r>
-      <w:r>
-        <w:rPr>
-          <w:rStyle w:val="VerbatimChar"/>
-        </w:rPr>
-        <w:t xml:space="preserve">##  ------------------------------------------------------------------------------------ </w:t>
+        <w:t xml:space="preserve">##  ANOVA                                                                           </w:t>
+      </w:r>
+      <w:r>
+        <w:br/>
+      </w:r>
+      <w:r>
+        <w:rPr>
+          <w:rStyle w:val="VerbatimChar"/>
+        </w:rPr>
+        <w:t xml:space="preserve">##  ------------------------------------------------------------------------------- </w:t>
+      </w:r>
+      <w:r>
+        <w:br/>
+      </w:r>
+      <w:r>
+        <w:rPr>
+          <w:rStyle w:val="VerbatimChar"/>
+        </w:rPr>
+        <w:t xml:space="preserve">##                 Sum of Squares    df     Mean Square    F       p        &lt;U+03B7&gt;²p     </w:t>
+      </w:r>
+      <w:r>
+        <w:br/>
+      </w:r>
+      <w:r>
+        <w:rPr>
+          <w:rStyle w:val="VerbatimChar"/>
+        </w:rPr>
+        <w:t xml:space="preserve">##  ------------------------------------------------------------------------------- </w:t>
+      </w:r>
+      <w:r>
+        <w:br/>
+      </w:r>
+      <w:r>
+        <w:rPr>
+          <w:rStyle w:val="VerbatimChar"/>
+        </w:rPr>
+        <w:t xml:space="preserve">##    Device              1041730      1        1041730    5.32    0.021    0.007   </w:t>
+      </w:r>
+      <w:r>
+        <w:br/>
+      </w:r>
+      <w:r>
+        <w:rPr>
+          <w:rStyle w:val="VerbatimChar"/>
+        </w:rPr>
+        <w:t xml:space="preserve">##    Residuals           1.42e+8    726         195789                             </w:t>
+      </w:r>
+      <w:r>
+        <w:br/>
+      </w:r>
+      <w:r>
+        <w:rPr>
+          <w:rStyle w:val="VerbatimChar"/>
+        </w:rPr>
+        <w:t xml:space="preserve">##  ------------------------------------------------------------------------------- </w:t>
       </w:r>
       <w:r>
         <w:br/>
@@ -2810,79 +2689,79 @@
         <w:rPr>
           <w:rStyle w:val="VerbatimChar"/>
         </w:rPr>
-        <w:t xml:space="preserve">##  DATENZUGRIFF</w:t>
-      </w:r>
-      <w:r>
-        <w:br/>
-      </w:r>
-      <w:r>
-        <w:rPr>
-          <w:rStyle w:val="VerbatimChar"/>
-        </w:rPr>
-        <w:t xml:space="preserve">## </w:t>
-      </w:r>
-      <w:r>
-        <w:br/>
-      </w:r>
-      <w:r>
-        <w:rPr>
-          <w:rStyle w:val="VerbatimChar"/>
-        </w:rPr>
-        <w:t xml:space="preserve">##  Estimated Marginal Means - Datenzugriff             </w:t>
-      </w:r>
-      <w:r>
-        <w:br/>
-      </w:r>
-      <w:r>
-        <w:rPr>
-          <w:rStyle w:val="VerbatimChar"/>
-        </w:rPr>
-        <w:t xml:space="preserve">##  --------------------------------------------------- </w:t>
-      </w:r>
-      <w:r>
-        <w:br/>
-      </w:r>
-      <w:r>
-        <w:rPr>
-          <w:rStyle w:val="VerbatimChar"/>
-        </w:rPr>
-        <w:t xml:space="preserve">##    Datenzugriff    Mean    SE       Lower    Upper   </w:t>
-      </w:r>
-      <w:r>
-        <w:br/>
-      </w:r>
-      <w:r>
-        <w:rPr>
-          <w:rStyle w:val="VerbatimChar"/>
-        </w:rPr>
-        <w:t xml:space="preserve">##  --------------------------------------------------- </w:t>
-      </w:r>
-      <w:r>
-        <w:br/>
-      </w:r>
-      <w:r>
-        <w:rPr>
-          <w:rStyle w:val="VerbatimChar"/>
-        </w:rPr>
-        <w:t xml:space="preserve">##    0                396     4.30      387      404   </w:t>
-      </w:r>
-      <w:r>
-        <w:br/>
-      </w:r>
-      <w:r>
-        <w:rPr>
-          <w:rStyle w:val="VerbatimChar"/>
-        </w:rPr>
-        <w:t xml:space="preserve">##    1                496    14.06      468      523   </w:t>
-      </w:r>
-      <w:r>
-        <w:br/>
-      </w:r>
-      <w:r>
-        <w:rPr>
-          <w:rStyle w:val="VerbatimChar"/>
-        </w:rPr>
-        <w:t xml:space="preserve">##  ---------------------------------------------------</w:t>
+        <w:t xml:space="preserve">##  DEVICE</w:t>
+      </w:r>
+      <w:r>
+        <w:br/>
+      </w:r>
+      <w:r>
+        <w:rPr>
+          <w:rStyle w:val="VerbatimChar"/>
+        </w:rPr>
+        <w:t xml:space="preserve">## </w:t>
+      </w:r>
+      <w:r>
+        <w:br/>
+      </w:r>
+      <w:r>
+        <w:rPr>
+          <w:rStyle w:val="VerbatimChar"/>
+        </w:rPr>
+        <w:t xml:space="preserve">##  Estimated Marginal Means - Device            </w:t>
+      </w:r>
+      <w:r>
+        <w:br/>
+      </w:r>
+      <w:r>
+        <w:rPr>
+          <w:rStyle w:val="VerbatimChar"/>
+        </w:rPr>
+        <w:t xml:space="preserve">##  -------------------------------------------- </w:t>
+      </w:r>
+      <w:r>
+        <w:br/>
+      </w:r>
+      <w:r>
+        <w:rPr>
+          <w:rStyle w:val="VerbatimChar"/>
+        </w:rPr>
+        <w:t xml:space="preserve">##    Device    Mean    SE      Lower    Upper   </w:t>
+      </w:r>
+      <w:r>
+        <w:br/>
+      </w:r>
+      <w:r>
+        <w:rPr>
+          <w:rStyle w:val="VerbatimChar"/>
+        </w:rPr>
+        <w:t xml:space="preserve">##  -------------------------------------------- </w:t>
+      </w:r>
+      <w:r>
+        <w:br/>
+      </w:r>
+      <w:r>
+        <w:rPr>
+          <w:rStyle w:val="VerbatimChar"/>
+        </w:rPr>
+        <w:t xml:space="preserve">##    1          396    26.4      344      448   </w:t>
+      </w:r>
+      <w:r>
+        <w:br/>
+      </w:r>
+      <w:r>
+        <w:rPr>
+          <w:rStyle w:val="VerbatimChar"/>
+        </w:rPr>
+        <w:t xml:space="preserve">##    3          474    20.9      433      515   </w:t>
+      </w:r>
+      <w:r>
+        <w:br/>
+      </w:r>
+      <w:r>
+        <w:rPr>
+          <w:rStyle w:val="VerbatimChar"/>
+        </w:rPr>
+        <w:t xml:space="preserve">##  --------------------------------------------</w:t>
       </w:r>
     </w:p>
     <w:p>
@@ -2947,42 +2826,27 @@
         <w:pStyle w:val="FirstParagraph"/>
       </w:pPr>
       <w:r>
-        <w:t xml:space="preserve">In der deskreptiven Statistik haben wir wieder ein große Ungleichheit der Sample-Größen. Allerdings lässt sich ein signifikanter Unterschied im Preis zwischen den zwei Gruppen feststellen. Der Emm-Table zeigt, dass der niedrigste Preis im Schnitt, ceteris paribus, mit</w:t>
-      </w:r>
-      <w:r>
-        <w:t xml:space="preserve"> </w:t>
-      </w:r>
+        <w:t xml:space="preserve">Es lässt sich ein signifikanter Unterschied im Preis zwischen den zwei Gruppen feststellen. Der Emm-Table zeigt, dass der höhere Preis bei Mac-Books (3) angeboten wird. Es besteht Beweis für die Hypothese 4. Diese wird daher beibehalten.</w:t>
+      </w:r>
+    </w:p>
+    <w:p>
+      <w:pPr>
+        <w:pStyle w:val="Heading2"/>
+      </w:pPr>
+      <w:bookmarkStart w:id="47" w:name="hypothese-6"/>
+      <w:r>
+        <w:t xml:space="preserve">Hypothese 6</w:t>
+      </w:r>
+      <w:bookmarkEnd w:id="47"/>
+    </w:p>
+    <w:p>
+      <w:pPr>
+        <w:pStyle w:val="FirstParagraph"/>
+      </w:pPr>
       <w:r>
         <w:rPr>
           <w:b/>
         </w:rPr>
-        <w:t xml:space="preserve">Applications (0)</w:t>
-      </w:r>
-      <w:r>
-        <w:t xml:space="preserve"> </w:t>
-      </w:r>
-      <w:r>
-        <w:t xml:space="preserve">erzielt wird. Allerdings sei erwähnt, dass sich die Sample-Größen wieder auf den Standardfehler der 2 Gruppen auswirken. Es besteht Beweis für die Hypothese 4. Diese wird daher beibehalten.</w:t>
-      </w:r>
-    </w:p>
-    <w:p>
-      <w:pPr>
-        <w:pStyle w:val="Heading2"/>
-      </w:pPr>
-      <w:bookmarkStart w:id="47" w:name="hypothese-5"/>
-      <w:r>
-        <w:t xml:space="preserve">Hypothese 5</w:t>
-      </w:r>
-      <w:bookmarkEnd w:id="47"/>
-    </w:p>
-    <w:p>
-      <w:pPr>
-        <w:pStyle w:val="FirstParagraph"/>
-      </w:pPr>
-      <w:r>
-        <w:rPr>
-          <w:b/>
-        </w:rPr>
         <w:t xml:space="preserve">[Das Zurücksetzen von Cookies respektive dem Browserverlauf erwirkt ein Sinken des offerierten Preises einer Airline.]</w:t>
       </w:r>
     </w:p>
@@ -3067,7 +2931,7 @@
         <w:rPr>
           <w:rStyle w:val="VerbatimChar"/>
         </w:rPr>
-        <w:t xml:space="preserve">##    N                      8652             8652   </w:t>
+        <w:t xml:space="preserve">##    N                      7504             7504   </w:t>
       </w:r>
       <w:r>
         <w:br/>
@@ -3085,25 +2949,25 @@
         <w:rPr>
           <w:rStyle w:val="VerbatimChar"/>
         </w:rPr>
-        <w:t xml:space="preserve">##    Mean                    405                    </w:t>
-      </w:r>
-      <w:r>
-        <w:br/>
-      </w:r>
-      <w:r>
-        <w:rPr>
-          <w:rStyle w:val="VerbatimChar"/>
-        </w:rPr>
-        <w:t xml:space="preserve">##    Median                  248                    </w:t>
-      </w:r>
-      <w:r>
-        <w:br/>
-      </w:r>
-      <w:r>
-        <w:rPr>
-          <w:rStyle w:val="VerbatimChar"/>
-        </w:rPr>
-        <w:t xml:space="preserve">##    Standard deviation      380                    </w:t>
+        <w:t xml:space="preserve">##    Mean                    395                    </w:t>
+      </w:r>
+      <w:r>
+        <w:br/>
+      </w:r>
+      <w:r>
+        <w:rPr>
+          <w:rStyle w:val="VerbatimChar"/>
+        </w:rPr>
+        <w:t xml:space="preserve">##    Median                  241                    </w:t>
+      </w:r>
+      <w:r>
+        <w:br/>
+      </w:r>
+      <w:r>
+        <w:rPr>
+          <w:rStyle w:val="VerbatimChar"/>
+        </w:rPr>
+        <w:t xml:space="preserve">##    Standard deviation      363                    </w:t>
       </w:r>
       <w:r>
         <w:br/>
@@ -3211,16 +3075,16 @@
         <w:rPr>
           <w:rStyle w:val="VerbatimChar"/>
         </w:rPr>
-        <w:t xml:space="preserve">##    FALSE       7224          83.5            83.5   </w:t>
-      </w:r>
-      <w:r>
-        <w:br/>
-      </w:r>
-      <w:r>
-        <w:rPr>
-          <w:rStyle w:val="VerbatimChar"/>
-        </w:rPr>
-        <w:t xml:space="preserve">##    TRUE        1428          16.5           100.0   </w:t>
+        <w:t xml:space="preserve">##    FALSE       7224          96.3            96.3   </w:t>
+      </w:r>
+      <w:r>
+        <w:br/>
+      </w:r>
+      <w:r>
+        <w:rPr>
+          <w:rStyle w:val="VerbatimChar"/>
+        </w:rPr>
+        <w:t xml:space="preserve">##    TRUE         280           3.7           100.0   </w:t>
       </w:r>
       <w:r>
         <w:br/>
@@ -3334,61 +3198,61 @@
         <w:rPr>
           <w:rStyle w:val="VerbatimChar"/>
         </w:rPr>
-        <w:t xml:space="preserve">##  ANOVA                                                                                 </w:t>
-      </w:r>
-      <w:r>
-        <w:br/>
-      </w:r>
-      <w:r>
-        <w:rPr>
-          <w:rStyle w:val="VerbatimChar"/>
-        </w:rPr>
-        <w:t xml:space="preserve">##  ------------------------------------------------------------------------------------- </w:t>
-      </w:r>
-      <w:r>
-        <w:br/>
-      </w:r>
-      <w:r>
-        <w:rPr>
-          <w:rStyle w:val="VerbatimChar"/>
-        </w:rPr>
-        <w:t xml:space="preserve">##                     Sum of Squares    df      Mean Square    F       p         &lt;U+03B7&gt;²p     </w:t>
-      </w:r>
-      <w:r>
-        <w:br/>
-      </w:r>
-      <w:r>
-        <w:rPr>
-          <w:rStyle w:val="VerbatimChar"/>
-        </w:rPr>
-        <w:t xml:space="preserve">##  ------------------------------------------------------------------------------------- </w:t>
-      </w:r>
-      <w:r>
-        <w:br/>
-      </w:r>
-      <w:r>
-        <w:rPr>
-          <w:rStyle w:val="VerbatimChar"/>
-        </w:rPr>
-        <w:t xml:space="preserve">##    Cookies_reset           3842588       1        3842588    26.7    &lt; .001    0.003   </w:t>
-      </w:r>
-      <w:r>
-        <w:br/>
-      </w:r>
-      <w:r>
-        <w:rPr>
-          <w:rStyle w:val="VerbatimChar"/>
-        </w:rPr>
-        <w:t xml:space="preserve">##    Residuals               1.25e+9    8650         144063                              </w:t>
-      </w:r>
-      <w:r>
-        <w:br/>
-      </w:r>
-      <w:r>
-        <w:rPr>
-          <w:rStyle w:val="VerbatimChar"/>
-        </w:rPr>
-        <w:t xml:space="preserve">##  ------------------------------------------------------------------------------------- </w:t>
+        <w:t xml:space="preserve">##  ANOVA                                                                                   </w:t>
+      </w:r>
+      <w:r>
+        <w:br/>
+      </w:r>
+      <w:r>
+        <w:rPr>
+          <w:rStyle w:val="VerbatimChar"/>
+        </w:rPr>
+        <w:t xml:space="preserve">##  --------------------------------------------------------------------------------------- </w:t>
+      </w:r>
+      <w:r>
+        <w:br/>
+      </w:r>
+      <w:r>
+        <w:rPr>
+          <w:rStyle w:val="VerbatimChar"/>
+        </w:rPr>
+        <w:t xml:space="preserve">##                     Sum of Squares    df      Mean Square    F          p        &lt;U+03B7&gt;²p     </w:t>
+      </w:r>
+      <w:r>
+        <w:br/>
+      </w:r>
+      <w:r>
+        <w:rPr>
+          <w:rStyle w:val="VerbatimChar"/>
+        </w:rPr>
+        <w:t xml:space="preserve">##  --------------------------------------------------------------------------------------- </w:t>
+      </w:r>
+      <w:r>
+        <w:br/>
+      </w:r>
+      <w:r>
+        <w:rPr>
+          <w:rStyle w:val="VerbatimChar"/>
+        </w:rPr>
+        <w:t xml:space="preserve">##    Cookies_reset              44.9       1           44.9    3.40e-4    0.985    0.000   </w:t>
+      </w:r>
+      <w:r>
+        <w:br/>
+      </w:r>
+      <w:r>
+        <w:rPr>
+          <w:rStyle w:val="VerbatimChar"/>
+        </w:rPr>
+        <w:t xml:space="preserve">##    Residuals               9.89e+8    7502       131872.5                                </w:t>
+      </w:r>
+      <w:r>
+        <w:br/>
+      </w:r>
+      <w:r>
+        <w:rPr>
+          <w:rStyle w:val="VerbatimChar"/>
+        </w:rPr>
+        <w:t xml:space="preserve">##  --------------------------------------------------------------------------------------- </w:t>
       </w:r>
       <w:r>
         <w:br/>
@@ -3487,16 +3351,16 @@
         <w:rPr>
           <w:rStyle w:val="VerbatimChar"/>
         </w:rPr>
-        <w:t xml:space="preserve">##    FALSE             395     4.47      387      404   </w:t>
-      </w:r>
-      <w:r>
-        <w:br/>
-      </w:r>
-      <w:r>
-        <w:rPr>
-          <w:rStyle w:val="VerbatimChar"/>
-        </w:rPr>
-        <w:t xml:space="preserve">##    TRUE              452    10.04      433      472   </w:t>
+        <w:t xml:space="preserve">##    FALSE             395     4.27      387      404   </w:t>
+      </w:r>
+      <w:r>
+        <w:br/>
+      </w:r>
+      <w:r>
+        <w:rPr>
+          <w:rStyle w:val="VerbatimChar"/>
+        </w:rPr>
+        <w:t xml:space="preserve">##    TRUE              396    21.70      353      438   </w:t>
       </w:r>
       <w:r>
         <w:br/>
@@ -3559,9 +3423,9 @@
       <w:pPr>
         <w:pStyle w:val="Heading3"/>
       </w:pPr>
-      <w:bookmarkStart w:id="53" w:name="interpretation---h5"/>
-      <w:r>
-        <w:t xml:space="preserve">Interpretation - H5</w:t>
+      <w:bookmarkStart w:id="53" w:name="interpretation---h6"/>
+      <w:r>
+        <w:t xml:space="preserve">Interpretation - H6</w:t>
       </w:r>
       <w:bookmarkEnd w:id="53"/>
     </w:p>
@@ -3606,42 +3470,27 @@
         <w:t xml:space="preserve"> </w:t>
       </w:r>
       <w:r>
-        <w:t xml:space="preserve">beinhaltet. Nach der einfaktoriellen ANOVA ist nach dem p-Wert die Nullhypothese zu verwerfen. Das heißt, es gibt einen signifikanten Unterschied zwischen den zwei Gruppen, ceteris paribus. Bei Betrachtung des Emm ist ersichtlich, dass das</w:t>
-      </w:r>
-      <w:r>
-        <w:t xml:space="preserve"> </w:t>
-      </w:r>
+        <w:t xml:space="preserve">beinhaltet. Nach der einfaktoriellen ANOVA ist nach dem p-Wert die Nullhypothese beizubehalten. Das heißt, es gibt einen signifikanten Unterschied zwischen den zwei Gruppen, ceteris paribus.</w:t>
+      </w:r>
+    </w:p>
+    <w:p>
+      <w:pPr>
+        <w:pStyle w:val="Heading2"/>
+      </w:pPr>
+      <w:bookmarkStart w:id="54" w:name="hypothese-7"/>
+      <w:r>
+        <w:t xml:space="preserve">Hypothese 7</w:t>
+      </w:r>
+      <w:bookmarkEnd w:id="54"/>
+    </w:p>
+    <w:p>
+      <w:pPr>
+        <w:pStyle w:val="FirstParagraph"/>
+      </w:pPr>
       <w:r>
         <w:rPr>
           <w:b/>
         </w:rPr>
-        <w:t xml:space="preserve">Zurücksetzen</w:t>
-      </w:r>
-      <w:r>
-        <w:t xml:space="preserve"> </w:t>
-      </w:r>
-      <w:r>
-        <w:t xml:space="preserve">der Cookies mit einem höheren mittleren Preis verbunden ist.</w:t>
-      </w:r>
-    </w:p>
-    <w:p>
-      <w:pPr>
-        <w:pStyle w:val="Heading2"/>
-      </w:pPr>
-      <w:bookmarkStart w:id="54" w:name="hypothese-6"/>
-      <w:r>
-        <w:t xml:space="preserve">Hypothese 6</w:t>
-      </w:r>
-      <w:bookmarkEnd w:id="54"/>
-    </w:p>
-    <w:p>
-      <w:pPr>
-        <w:pStyle w:val="FirstParagraph"/>
-      </w:pPr>
-      <w:r>
-        <w:rPr>
-          <w:b/>
-        </w:rPr>
         <w:t xml:space="preserve">[Das Verbergen der Internetprotokoll-Adresse und folglich der ortsspezifischen Parameter mittels Virtual Private Network verursacht eine Differenz im offerierten Preis einer Airline.]</w:t>
       </w:r>
     </w:p>
@@ -3726,7 +3575,7 @@
         <w:rPr>
           <w:rStyle w:val="VerbatimChar"/>
         </w:rPr>
-        <w:t xml:space="preserve">##    N                      8652                 8652   </w:t>
+        <w:t xml:space="preserve">##    N                       728                  728   </w:t>
       </w:r>
       <w:r>
         <w:br/>
@@ -3744,25 +3593,25 @@
         <w:rPr>
           <w:rStyle w:val="VerbatimChar"/>
         </w:rPr>
-        <w:t xml:space="preserve">##    Mean                    405                        </w:t>
-      </w:r>
-      <w:r>
-        <w:br/>
-      </w:r>
-      <w:r>
-        <w:rPr>
-          <w:rStyle w:val="VerbatimChar"/>
-        </w:rPr>
-        <w:t xml:space="preserve">##    Median                  248                        </w:t>
-      </w:r>
-      <w:r>
-        <w:br/>
-      </w:r>
-      <w:r>
-        <w:rPr>
-          <w:rStyle w:val="VerbatimChar"/>
-        </w:rPr>
-        <w:t xml:space="preserve">##    Standard deviation      380                        </w:t>
+        <w:t xml:space="preserve">##    Mean                    496                        </w:t>
+      </w:r>
+      <w:r>
+        <w:br/>
+      </w:r>
+      <w:r>
+        <w:rPr>
+          <w:rStyle w:val="VerbatimChar"/>
+        </w:rPr>
+        <w:t xml:space="preserve">##    Median                  252                        </w:t>
+      </w:r>
+      <w:r>
+        <w:br/>
+      </w:r>
+      <w:r>
+        <w:rPr>
+          <w:rStyle w:val="VerbatimChar"/>
+        </w:rPr>
+        <w:t xml:space="preserve">##    Standard deviation      529                        </w:t>
       </w:r>
       <w:r>
         <w:br/>
@@ -3780,7 +3629,7 @@
         <w:rPr>
           <w:rStyle w:val="VerbatimChar"/>
         </w:rPr>
-        <w:t xml:space="preserve">##    Maximum                4972                        </w:t>
+        <w:t xml:space="preserve">##    Maximum                3343                        </w:t>
       </w:r>
       <w:r>
         <w:br/>
@@ -3870,16 +3719,16 @@
         <w:rPr>
           <w:rStyle w:val="VerbatimChar"/>
         </w:rPr>
-        <w:t xml:space="preserve">##    FALSE       8372          96.8            96.8   </w:t>
-      </w:r>
-      <w:r>
-        <w:br/>
-      </w:r>
-      <w:r>
-        <w:rPr>
-          <w:rStyle w:val="VerbatimChar"/>
-        </w:rPr>
-        <w:t xml:space="preserve">##    TRUE         280           3.2           100.0   </w:t>
+        <w:t xml:space="preserve">##    FALSE        448          61.5            61.5   </w:t>
+      </w:r>
+      <w:r>
+        <w:br/>
+      </w:r>
+      <w:r>
+        <w:rPr>
+          <w:rStyle w:val="VerbatimChar"/>
+        </w:rPr>
+        <w:t xml:space="preserve">##    TRUE         280          38.5           100.0   </w:t>
       </w:r>
       <w:r>
         <w:br/>
@@ -3993,61 +3842,61 @@
         <w:rPr>
           <w:rStyle w:val="VerbatimChar"/>
         </w:rPr>
-        <w:t xml:space="preserve">##  ANOVA                                                                                     </w:t>
-      </w:r>
-      <w:r>
-        <w:br/>
-      </w:r>
-      <w:r>
-        <w:rPr>
-          <w:rStyle w:val="VerbatimChar"/>
-        </w:rPr>
-        <w:t xml:space="preserve">##  ----------------------------------------------------------------------------------------- </w:t>
-      </w:r>
-      <w:r>
-        <w:br/>
-      </w:r>
-      <w:r>
-        <w:rPr>
-          <w:rStyle w:val="VerbatimChar"/>
-        </w:rPr>
-        <w:t xml:space="preserve">##                         Sum of Squares    df      Mean Square    F       p         &lt;U+03B7&gt;²p     </w:t>
-      </w:r>
-      <w:r>
-        <w:br/>
-      </w:r>
-      <w:r>
-        <w:rPr>
-          <w:rStyle w:val="VerbatimChar"/>
-        </w:rPr>
-        <w:t xml:space="preserve">##  ----------------------------------------------------------------------------------------- </w:t>
-      </w:r>
-      <w:r>
-        <w:br/>
-      </w:r>
-      <w:r>
-        <w:rPr>
-          <w:rStyle w:val="VerbatimChar"/>
-        </w:rPr>
-        <w:t xml:space="preserve">##    IP_Adresse_hidden           4644280       1        4644280    32.3    &lt; .001    0.004   </w:t>
-      </w:r>
-      <w:r>
-        <w:br/>
-      </w:r>
-      <w:r>
-        <w:rPr>
-          <w:rStyle w:val="VerbatimChar"/>
-        </w:rPr>
-        <w:t xml:space="preserve">##    Residuals                   1.25e+9    8650         143971                              </w:t>
-      </w:r>
-      <w:r>
-        <w:br/>
-      </w:r>
-      <w:r>
-        <w:rPr>
-          <w:rStyle w:val="VerbatimChar"/>
-        </w:rPr>
-        <w:t xml:space="preserve">##  ----------------------------------------------------------------------------------------- </w:t>
+        <w:t xml:space="preserve">##  ANOVA                                                                                   </w:t>
+      </w:r>
+      <w:r>
+        <w:br/>
+      </w:r>
+      <w:r>
+        <w:rPr>
+          <w:rStyle w:val="VerbatimChar"/>
+        </w:rPr>
+        <w:t xml:space="preserve">##  --------------------------------------------------------------------------------------- </w:t>
+      </w:r>
+      <w:r>
+        <w:br/>
+      </w:r>
+      <w:r>
+        <w:rPr>
+          <w:rStyle w:val="VerbatimChar"/>
+        </w:rPr>
+        <w:t xml:space="preserve">##                         Sum of Squares    df     Mean Square    F       p        &lt;U+03B7&gt;²p     </w:t>
+      </w:r>
+      <w:r>
+        <w:br/>
+      </w:r>
+      <w:r>
+        <w:rPr>
+          <w:rStyle w:val="VerbatimChar"/>
+        </w:rPr>
+        <w:t xml:space="preserve">##  --------------------------------------------------------------------------------------- </w:t>
+      </w:r>
+      <w:r>
+        <w:br/>
+      </w:r>
+      <w:r>
+        <w:rPr>
+          <w:rStyle w:val="VerbatimChar"/>
+        </w:rPr>
+        <w:t xml:space="preserve">##    IP_Adresse_hidden            577557      1         577557    2.07    0.151    0.003   </w:t>
+      </w:r>
+      <w:r>
+        <w:br/>
+      </w:r>
+      <w:r>
+        <w:rPr>
+          <w:rStyle w:val="VerbatimChar"/>
+        </w:rPr>
+        <w:t xml:space="preserve">##    Residuals                   2.03e+8    726         279644                             </w:t>
+      </w:r>
+      <w:r>
+        <w:br/>
+      </w:r>
+      <w:r>
+        <w:rPr>
+          <w:rStyle w:val="VerbatimChar"/>
+        </w:rPr>
+        <w:t xml:space="preserve">##  --------------------------------------------------------------------------------------- </w:t>
       </w:r>
       <w:r>
         <w:br/>
@@ -4110,61 +3959,61 @@
         <w:rPr>
           <w:rStyle w:val="VerbatimChar"/>
         </w:rPr>
-        <w:t xml:space="preserve">##  Estimated Marginal Means - IP_Adresse_hidden             </w:t>
-      </w:r>
-      <w:r>
-        <w:br/>
-      </w:r>
-      <w:r>
-        <w:rPr>
-          <w:rStyle w:val="VerbatimChar"/>
-        </w:rPr>
-        <w:t xml:space="preserve">##  -------------------------------------------------------- </w:t>
-      </w:r>
-      <w:r>
-        <w:br/>
-      </w:r>
-      <w:r>
-        <w:rPr>
-          <w:rStyle w:val="VerbatimChar"/>
-        </w:rPr>
-        <w:t xml:space="preserve">##    IP_Adresse_hidden    Mean    SE       Lower    Upper   </w:t>
-      </w:r>
-      <w:r>
-        <w:br/>
-      </w:r>
-      <w:r>
-        <w:rPr>
-          <w:rStyle w:val="VerbatimChar"/>
-        </w:rPr>
-        <w:t xml:space="preserve">##  -------------------------------------------------------- </w:t>
-      </w:r>
-      <w:r>
-        <w:br/>
-      </w:r>
-      <w:r>
-        <w:rPr>
-          <w:rStyle w:val="VerbatimChar"/>
-        </w:rPr>
-        <w:t xml:space="preserve">##    FALSE                 401     4.15      392      409   </w:t>
-      </w:r>
-      <w:r>
-        <w:br/>
-      </w:r>
-      <w:r>
-        <w:rPr>
-          <w:rStyle w:val="VerbatimChar"/>
-        </w:rPr>
-        <w:t xml:space="preserve">##    TRUE                  532    22.68      487      576   </w:t>
-      </w:r>
-      <w:r>
-        <w:br/>
-      </w:r>
-      <w:r>
-        <w:rPr>
-          <w:rStyle w:val="VerbatimChar"/>
-        </w:rPr>
-        <w:t xml:space="preserve">##  --------------------------------------------------------</w:t>
+        <w:t xml:space="preserve">##  Estimated Marginal Means - IP_Adresse_hidden            </w:t>
+      </w:r>
+      <w:r>
+        <w:br/>
+      </w:r>
+      <w:r>
+        <w:rPr>
+          <w:rStyle w:val="VerbatimChar"/>
+        </w:rPr>
+        <w:t xml:space="preserve">##  ------------------------------------------------------- </w:t>
+      </w:r>
+      <w:r>
+        <w:br/>
+      </w:r>
+      <w:r>
+        <w:rPr>
+          <w:rStyle w:val="VerbatimChar"/>
+        </w:rPr>
+        <w:t xml:space="preserve">##    IP_Adresse_hidden    Mean    SE      Lower    Upper   </w:t>
+      </w:r>
+      <w:r>
+        <w:br/>
+      </w:r>
+      <w:r>
+        <w:rPr>
+          <w:rStyle w:val="VerbatimChar"/>
+        </w:rPr>
+        <w:t xml:space="preserve">##  ------------------------------------------------------- </w:t>
+      </w:r>
+      <w:r>
+        <w:br/>
+      </w:r>
+      <w:r>
+        <w:rPr>
+          <w:rStyle w:val="VerbatimChar"/>
+        </w:rPr>
+        <w:t xml:space="preserve">##    FALSE                 474    25.0      425      523   </w:t>
+      </w:r>
+      <w:r>
+        <w:br/>
+      </w:r>
+      <w:r>
+        <w:rPr>
+          <w:rStyle w:val="VerbatimChar"/>
+        </w:rPr>
+        <w:t xml:space="preserve">##    TRUE                  532    31.6      469      594   </w:t>
+      </w:r>
+      <w:r>
+        <w:br/>
+      </w:r>
+      <w:r>
+        <w:rPr>
+          <w:rStyle w:val="VerbatimChar"/>
+        </w:rPr>
+        <w:t xml:space="preserve">##  -------------------------------------------------------</w:t>
       </w:r>
     </w:p>
     <w:p>
@@ -4218,9 +4067,9 @@
       <w:pPr>
         <w:pStyle w:val="Heading3"/>
       </w:pPr>
-      <w:bookmarkStart w:id="60" w:name="interpretation---h6"/>
-      <w:r>
-        <w:t xml:space="preserve">Interpretation - H6</w:t>
+      <w:bookmarkStart w:id="60" w:name="interpretation---h7"/>
+      <w:r>
+        <w:t xml:space="preserve">Interpretation - H7</w:t>
       </w:r>
       <w:bookmarkEnd w:id="60"/>
     </w:p>
@@ -4229,7 +4078,7 @@
         <w:pStyle w:val="FirstParagraph"/>
       </w:pPr>
       <w:r>
-        <w:t xml:space="preserve">Es gibt wieder eine sehr große Ungleichheit zwischen den erfassten IP-Adressen-Daten. Zu beachten ist, dass die Variable IP_Adresse_hidden eine binäre Variable darstellt und die Codierung TRUE =</w:t>
+        <w:t xml:space="preserve">Es gibt eine Ungleichheit zwischen den erfassten IP-Adressen-Daten. Zu beachten ist, dass die Variable IP_Adresse_hidden eine binäre Variable darstellt und die Codierung TRUE =</w:t>
       </w:r>
       <w:r>
         <w:t xml:space="preserve"> </w:t>
@@ -4265,7 +4114,7 @@
         <w:t xml:space="preserve"> </w:t>
       </w:r>
       <w:r>
-        <w:t xml:space="preserve">beinhaltet. Nach der einfaktoriellen ANOVA ist nach dem p-Wert die Nullhypothese zu verwerfen. Das heißt, es gibt einen signifikanten Unterschied im Mittelwert der zwei Gruppen, ceteris paribus. Bei Betrachtung des Emm ist ersichtlich, dass das</w:t>
+        <w:t xml:space="preserve">beinhaltet. Nach der einfaktoriellen ANOVA ist nach dem p-Wert die Nullhypothese beizubehalten. Das heißt, es gibt keinen signifikanten Unterschied im Mittelwert der zwei Gruppen. Bei Betrachtung des Emm ist ersichtlich, dass das</w:t>
       </w:r>
       <w:r>
         <w:t xml:space="preserve"> </w:t>
@@ -4280,16 +4129,16 @@
         <w:t xml:space="preserve"> </w:t>
       </w:r>
       <w:r>
-        <w:t xml:space="preserve">der Cookies mit einem höheren mittleren Preis verbunden ist.</w:t>
+        <w:t xml:space="preserve">der Cookies mit einem vermutlich höheren mittleren Preis verbunden ist.</w:t>
       </w:r>
     </w:p>
     <w:p>
       <w:pPr>
         <w:pStyle w:val="Heading2"/>
       </w:pPr>
-      <w:bookmarkStart w:id="61" w:name="hypothese-7"/>
-      <w:r>
-        <w:t xml:space="preserve">Hypothese 7</w:t>
+      <w:bookmarkStart w:id="61" w:name="hypothese-8"/>
+      <w:r>
+        <w:t xml:space="preserve">Hypothese 8</w:t>
       </w:r>
       <w:bookmarkEnd w:id="61"/>
     </w:p>
@@ -4385,7 +4234,7 @@
         <w:rPr>
           <w:rStyle w:val="VerbatimChar"/>
         </w:rPr>
-        <w:t xml:space="preserve">##    N                       868             868   </w:t>
+        <w:t xml:space="preserve">##    N                       588             588   </w:t>
       </w:r>
       <w:r>
         <w:br/>
@@ -4403,7 +4252,7 @@
         <w:rPr>
           <w:rStyle w:val="VerbatimChar"/>
         </w:rPr>
-        <w:t xml:space="preserve">##    Mean                    489                   </w:t>
+        <w:t xml:space="preserve">##    Mean                    468                   </w:t>
       </w:r>
       <w:r>
         <w:br/>
@@ -4421,7 +4270,7 @@
         <w:rPr>
           <w:rStyle w:val="VerbatimChar"/>
         </w:rPr>
-        <w:t xml:space="preserve">##    Standard deviation      507                   </w:t>
+        <w:t xml:space="preserve">##    Standard deviation      471                   </w:t>
       </w:r>
       <w:r>
         <w:br/>
@@ -4529,16 +4378,16 @@
         <w:rPr>
           <w:rStyle w:val="VerbatimChar"/>
         </w:rPr>
-        <w:t xml:space="preserve">##    1            728          83.9            83.9   </w:t>
-      </w:r>
-      <w:r>
-        <w:br/>
-      </w:r>
-      <w:r>
-        <w:rPr>
-          <w:rStyle w:val="VerbatimChar"/>
-        </w:rPr>
-        <w:t xml:space="preserve">##    2            140          16.1           100.0   </w:t>
+        <w:t xml:space="preserve">##    1            448          76.2            76.2   </w:t>
+      </w:r>
+      <w:r>
+        <w:br/>
+      </w:r>
+      <w:r>
+        <w:rPr>
+          <w:rStyle w:val="VerbatimChar"/>
+        </w:rPr>
+        <w:t xml:space="preserve">##    2            140          23.8           100.0   </w:t>
       </w:r>
       <w:r>
         <w:br/>
@@ -4688,16 +4537,16 @@
         <w:rPr>
           <w:rStyle w:val="VerbatimChar"/>
         </w:rPr>
-        <w:t xml:space="preserve">##    Datenzugriff            246886      1         246886    0.960    0.327    0.001   </w:t>
-      </w:r>
-      <w:r>
-        <w:br/>
-      </w:r>
-      <w:r>
-        <w:rPr>
-          <w:rStyle w:val="VerbatimChar"/>
-        </w:rPr>
-        <w:t xml:space="preserve">##    Residuals              2.23e+8    866         257166                              </w:t>
+        <w:t xml:space="preserve">##    Datenzugriff             59342      1          59342    0.267    0.606    0.000   </w:t>
+      </w:r>
+      <w:r>
+        <w:br/>
+      </w:r>
+      <w:r>
+        <w:rPr>
+          <w:rStyle w:val="VerbatimChar"/>
+        </w:rPr>
+        <w:t xml:space="preserve">##    Residuals              1.30e+8    586         222431                              </w:t>
       </w:r>
       <w:r>
         <w:br/>
@@ -4805,16 +4654,16 @@
         <w:rPr>
           <w:rStyle w:val="VerbatimChar"/>
         </w:rPr>
-        <w:t xml:space="preserve">##    1                496    18.8      459      533   </w:t>
-      </w:r>
-      <w:r>
-        <w:br/>
-      </w:r>
-      <w:r>
-        <w:rPr>
-          <w:rStyle w:val="VerbatimChar"/>
-        </w:rPr>
-        <w:t xml:space="preserve">##    2                450    42.9      366      534   </w:t>
+        <w:t xml:space="preserve">##    1                474    22.3      430      517   </w:t>
+      </w:r>
+      <w:r>
+        <w:br/>
+      </w:r>
+      <w:r>
+        <w:rPr>
+          <w:rStyle w:val="VerbatimChar"/>
+        </w:rPr>
+        <w:t xml:space="preserve">##    2                450    39.9      372      528   </w:t>
       </w:r>
       <w:r>
         <w:br/>
@@ -4877,9 +4726,9 @@
       <w:pPr>
         <w:pStyle w:val="Heading3"/>
       </w:pPr>
-      <w:bookmarkStart w:id="67" w:name="interpretation---h7"/>
-      <w:r>
-        <w:t xml:space="preserve">Interpretation - H7</w:t>
+      <w:bookmarkStart w:id="67" w:name="interpretation---h8"/>
+      <w:r>
+        <w:t xml:space="preserve">Interpretation - H8</w:t>
       </w:r>
       <w:bookmarkEnd w:id="67"/>
     </w:p>
@@ -4918,7 +4767,7 @@
         <w:t xml:space="preserve"> </w:t>
       </w:r>
       <w:r>
-        <w:t xml:space="preserve">gibt. Zudem gibt es wieder krasse Disbalancen zwischen den Sample-Größen der Merkmale.</w:t>
+        <w:t xml:space="preserve">gibt. Zudem gibt es Disbalancen zwischen den Sample-Größen der Merkmale.</w:t>
       </w:r>
     </w:p>
     <w:sectPr/>

</xml_diff>